<commit_message>
updated the UseCases.docx file
</commit_message>
<xml_diff>
--- a/System Requirements/UseCases.docx
+++ b/System Requirements/UseCases.docx
@@ -497,6 +497,187 @@
           </w:tblCellMar>
         </w:tblPrEx>
         <w:trPr>
+          <w:trHeight w:val="265"/>
+        </w:trPr>
+        <w:tc>
+          <w:tcPr>
+            <w:tcW w:w="2025" w:type="dxa"/>
+          </w:tcPr>
+          <w:p>
+            <w:pPr>
+              <w:rPr>
+                <w:b/>
+              </w:rPr>
+            </w:pPr>
+          </w:p>
+        </w:tc>
+        <w:tc>
+          <w:tcPr>
+            <w:tcW w:w="675" w:type="dxa"/>
+          </w:tcPr>
+          <w:p>
+            <w:r>
+              <w:t>2</w:t>
+            </w:r>
+          </w:p>
+        </w:tc>
+        <w:tc>
+          <w:tcPr>
+            <w:tcW w:w="7425" w:type="dxa"/>
+          </w:tcPr>
+          <w:p>
+            <w:r>
+              <w:t>User is prompted to create an ID and password</w:t>
+            </w:r>
+          </w:p>
+        </w:tc>
+      </w:tr>
+      <w:tr>
+        <w:tblPrEx>
+          <w:tblCellMar>
+            <w:top w:w="0" w:type="dxa"/>
+            <w:bottom w:w="0" w:type="dxa"/>
+          </w:tblCellMar>
+        </w:tblPrEx>
+        <w:trPr>
+          <w:trHeight w:val="265"/>
+        </w:trPr>
+        <w:tc>
+          <w:tcPr>
+            <w:tcW w:w="2025" w:type="dxa"/>
+          </w:tcPr>
+          <w:p>
+            <w:pPr>
+              <w:rPr>
+                <w:b/>
+              </w:rPr>
+            </w:pPr>
+          </w:p>
+        </w:tc>
+        <w:tc>
+          <w:tcPr>
+            <w:tcW w:w="675" w:type="dxa"/>
+          </w:tcPr>
+          <w:p>
+            <w:r>
+              <w:t>3</w:t>
+            </w:r>
+          </w:p>
+        </w:tc>
+        <w:tc>
+          <w:tcPr>
+            <w:tcW w:w="7425" w:type="dxa"/>
+          </w:tcPr>
+          <w:p>
+            <w:r>
+              <w:t>User creates ID and password</w:t>
+            </w:r>
+          </w:p>
+        </w:tc>
+      </w:tr>
+      <w:tr>
+        <w:tblPrEx>
+          <w:tblCellMar>
+            <w:top w:w="0" w:type="dxa"/>
+            <w:bottom w:w="0" w:type="dxa"/>
+          </w:tblCellMar>
+        </w:tblPrEx>
+        <w:trPr>
+          <w:trHeight w:val="265"/>
+        </w:trPr>
+        <w:tc>
+          <w:tcPr>
+            <w:tcW w:w="2025" w:type="dxa"/>
+          </w:tcPr>
+          <w:p>
+            <w:pPr>
+              <w:rPr>
+                <w:b/>
+              </w:rPr>
+            </w:pPr>
+          </w:p>
+        </w:tc>
+        <w:tc>
+          <w:tcPr>
+            <w:tcW w:w="675" w:type="dxa"/>
+          </w:tcPr>
+          <w:p>
+            <w:r>
+              <w:t>4</w:t>
+            </w:r>
+          </w:p>
+        </w:tc>
+        <w:tc>
+          <w:tcPr>
+            <w:tcW w:w="7425" w:type="dxa"/>
+          </w:tcPr>
+          <w:p>
+            <w:r>
+              <w:t xml:space="preserve">ID, Password are </w:t>
+            </w:r>
+            <w:r>
+              <w:t>sent to</w:t>
+            </w:r>
+            <w:r>
+              <w:t xml:space="preserve"> the server</w:t>
+            </w:r>
+            <w:r>
+              <w:t xml:space="preserve"> for registration</w:t>
+            </w:r>
+          </w:p>
+        </w:tc>
+      </w:tr>
+      <w:tr>
+        <w:tblPrEx>
+          <w:tblCellMar>
+            <w:top w:w="0" w:type="dxa"/>
+            <w:bottom w:w="0" w:type="dxa"/>
+          </w:tblCellMar>
+        </w:tblPrEx>
+        <w:trPr>
+          <w:trHeight w:val="265"/>
+        </w:trPr>
+        <w:tc>
+          <w:tcPr>
+            <w:tcW w:w="2025" w:type="dxa"/>
+          </w:tcPr>
+          <w:p>
+            <w:pPr>
+              <w:rPr>
+                <w:b/>
+              </w:rPr>
+            </w:pPr>
+          </w:p>
+        </w:tc>
+        <w:tc>
+          <w:tcPr>
+            <w:tcW w:w="675" w:type="dxa"/>
+          </w:tcPr>
+          <w:p>
+            <w:r>
+              <w:t>5</w:t>
+            </w:r>
+          </w:p>
+        </w:tc>
+        <w:tc>
+          <w:tcPr>
+            <w:tcW w:w="7425" w:type="dxa"/>
+          </w:tcPr>
+          <w:p>
+            <w:r>
+              <w:t>User is now registered on the server</w:t>
+            </w:r>
+          </w:p>
+        </w:tc>
+      </w:tr>
+      <w:tr>
+        <w:tblPrEx>
+          <w:tblCellMar>
+            <w:top w:w="0" w:type="dxa"/>
+            <w:bottom w:w="0" w:type="dxa"/>
+          </w:tblCellMar>
+        </w:tblPrEx>
+        <w:trPr>
           <w:trHeight w:val="279"/>
         </w:trPr>
         <w:tc>
@@ -509,6 +690,12 @@
                 <w:b/>
               </w:rPr>
             </w:pPr>
+            <w:r>
+              <w:rPr>
+                <w:b/>
+              </w:rPr>
+              <w:t>Extensions</w:t>
+            </w:r>
           </w:p>
         </w:tc>
         <w:tc>
@@ -517,7 +704,10 @@
           </w:tcPr>
           <w:p>
             <w:r>
-              <w:t>2</w:t>
+              <w:rPr>
+                <w:b/>
+              </w:rPr>
+              <w:t>Step</w:t>
             </w:r>
           </w:p>
         </w:tc>
@@ -527,20 +717,23 @@
           </w:tcPr>
           <w:p>
             <w:r>
-              <w:t>User is prompted to select an account type: Seeker or Worker</w:t>
-            </w:r>
-          </w:p>
-        </w:tc>
-      </w:tr>
-      <w:tr>
-        <w:tblPrEx>
-          <w:tblCellMar>
-            <w:top w:w="0" w:type="dxa"/>
-            <w:bottom w:w="0" w:type="dxa"/>
-          </w:tblCellMar>
-        </w:tblPrEx>
-        <w:trPr>
-          <w:trHeight w:val="265"/>
+              <w:rPr>
+                <w:b/>
+              </w:rPr>
+              <w:t>Branching Action</w:t>
+            </w:r>
+          </w:p>
+        </w:tc>
+      </w:tr>
+      <w:tr>
+        <w:tblPrEx>
+          <w:tblCellMar>
+            <w:top w:w="0" w:type="dxa"/>
+            <w:bottom w:w="0" w:type="dxa"/>
+          </w:tblCellMar>
+        </w:tblPrEx>
+        <w:trPr>
+          <w:trHeight w:val="530"/>
         </w:trPr>
         <w:tc>
           <w:tcPr>
@@ -560,377 +753,7 @@
           </w:tcPr>
           <w:p>
             <w:r>
-              <w:t>3</w:t>
-            </w:r>
-          </w:p>
-        </w:tc>
-        <w:tc>
-          <w:tcPr>
-            <w:tcW w:w="7425" w:type="dxa"/>
-          </w:tcPr>
-          <w:p>
-            <w:r>
-              <w:t>User is prompted to create an ID and password</w:t>
-            </w:r>
-          </w:p>
-        </w:tc>
-      </w:tr>
-      <w:tr>
-        <w:tblPrEx>
-          <w:tblCellMar>
-            <w:top w:w="0" w:type="dxa"/>
-            <w:bottom w:w="0" w:type="dxa"/>
-          </w:tblCellMar>
-        </w:tblPrEx>
-        <w:trPr>
-          <w:trHeight w:val="265"/>
-        </w:trPr>
-        <w:tc>
-          <w:tcPr>
-            <w:tcW w:w="2025" w:type="dxa"/>
-          </w:tcPr>
-          <w:p>
-            <w:pPr>
-              <w:rPr>
-                <w:b/>
-              </w:rPr>
-            </w:pPr>
-          </w:p>
-        </w:tc>
-        <w:tc>
-          <w:tcPr>
-            <w:tcW w:w="675" w:type="dxa"/>
-          </w:tcPr>
-          <w:p>
-            <w:r>
-              <w:t>4</w:t>
-            </w:r>
-          </w:p>
-        </w:tc>
-        <w:tc>
-          <w:tcPr>
-            <w:tcW w:w="7425" w:type="dxa"/>
-          </w:tcPr>
-          <w:p>
-            <w:r>
-              <w:t>User creates ID and password</w:t>
-            </w:r>
-          </w:p>
-        </w:tc>
-      </w:tr>
-      <w:tr>
-        <w:tblPrEx>
-          <w:tblCellMar>
-            <w:top w:w="0" w:type="dxa"/>
-            <w:bottom w:w="0" w:type="dxa"/>
-          </w:tblCellMar>
-        </w:tblPrEx>
-        <w:trPr>
-          <w:trHeight w:val="265"/>
-        </w:trPr>
-        <w:tc>
-          <w:tcPr>
-            <w:tcW w:w="2025" w:type="dxa"/>
-          </w:tcPr>
-          <w:p>
-            <w:pPr>
-              <w:rPr>
-                <w:b/>
-              </w:rPr>
-            </w:pPr>
-          </w:p>
-        </w:tc>
-        <w:tc>
-          <w:tcPr>
-            <w:tcW w:w="675" w:type="dxa"/>
-          </w:tcPr>
-          <w:p>
-            <w:r>
-              <w:t>5</w:t>
-            </w:r>
-          </w:p>
-        </w:tc>
-        <w:tc>
-          <w:tcPr>
-            <w:tcW w:w="7425" w:type="dxa"/>
-          </w:tcPr>
-          <w:p>
-            <w:r>
-              <w:t>ID, Password,</w:t>
-            </w:r>
-            <w:r>
-              <w:t xml:space="preserve"> type, and information is sent to</w:t>
-            </w:r>
-            <w:r>
-              <w:t xml:space="preserve"> the server</w:t>
-            </w:r>
-            <w:r>
-              <w:t xml:space="preserve"> for registration</w:t>
-            </w:r>
-          </w:p>
-        </w:tc>
-      </w:tr>
-      <w:tr>
-        <w:tblPrEx>
-          <w:tblCellMar>
-            <w:top w:w="0" w:type="dxa"/>
-            <w:bottom w:w="0" w:type="dxa"/>
-          </w:tblCellMar>
-        </w:tblPrEx>
-        <w:trPr>
-          <w:trHeight w:val="265"/>
-        </w:trPr>
-        <w:tc>
-          <w:tcPr>
-            <w:tcW w:w="2025" w:type="dxa"/>
-          </w:tcPr>
-          <w:p>
-            <w:pPr>
-              <w:rPr>
-                <w:b/>
-              </w:rPr>
-            </w:pPr>
-          </w:p>
-        </w:tc>
-        <w:tc>
-          <w:tcPr>
-            <w:tcW w:w="675" w:type="dxa"/>
-          </w:tcPr>
-          <w:p>
-            <w:r>
-              <w:t>6</w:t>
-            </w:r>
-          </w:p>
-        </w:tc>
-        <w:tc>
-          <w:tcPr>
-            <w:tcW w:w="7425" w:type="dxa"/>
-          </w:tcPr>
-          <w:p>
-            <w:r>
-              <w:t>User is now registered on the server</w:t>
-            </w:r>
-          </w:p>
-        </w:tc>
-      </w:tr>
-      <w:tr>
-        <w:tblPrEx>
-          <w:tblCellMar>
-            <w:top w:w="0" w:type="dxa"/>
-            <w:bottom w:w="0" w:type="dxa"/>
-          </w:tblCellMar>
-        </w:tblPrEx>
-        <w:trPr>
-          <w:trHeight w:val="279"/>
-        </w:trPr>
-        <w:tc>
-          <w:tcPr>
-            <w:tcW w:w="2025" w:type="dxa"/>
-          </w:tcPr>
-          <w:p>
-            <w:pPr>
-              <w:rPr>
-                <w:b/>
-              </w:rPr>
-            </w:pPr>
-            <w:r>
-              <w:rPr>
-                <w:b/>
-              </w:rPr>
-              <w:t>Extensions</w:t>
-            </w:r>
-          </w:p>
-        </w:tc>
-        <w:tc>
-          <w:tcPr>
-            <w:tcW w:w="675" w:type="dxa"/>
-          </w:tcPr>
-          <w:p>
-            <w:r>
-              <w:rPr>
-                <w:b/>
-              </w:rPr>
-              <w:t>Step</w:t>
-            </w:r>
-          </w:p>
-        </w:tc>
-        <w:tc>
-          <w:tcPr>
-            <w:tcW w:w="7425" w:type="dxa"/>
-          </w:tcPr>
-          <w:p>
-            <w:r>
-              <w:rPr>
-                <w:b/>
-              </w:rPr>
-              <w:t>Branching Action</w:t>
-            </w:r>
-          </w:p>
-        </w:tc>
-      </w:tr>
-      <w:tr>
-        <w:tblPrEx>
-          <w:tblCellMar>
-            <w:top w:w="0" w:type="dxa"/>
-            <w:bottom w:w="0" w:type="dxa"/>
-          </w:tblCellMar>
-        </w:tblPrEx>
-        <w:trPr>
-          <w:trHeight w:val="530"/>
-        </w:trPr>
-        <w:tc>
-          <w:tcPr>
-            <w:tcW w:w="2025" w:type="dxa"/>
-          </w:tcPr>
-          <w:p>
-            <w:pPr>
-              <w:rPr>
-                <w:b/>
-              </w:rPr>
-            </w:pPr>
-          </w:p>
-        </w:tc>
-        <w:tc>
-          <w:tcPr>
-            <w:tcW w:w="675" w:type="dxa"/>
-          </w:tcPr>
-          <w:p>
-            <w:pPr>
-              <w:rPr>
-                <w:b/>
-              </w:rPr>
-            </w:pPr>
-            <w:r>
-              <w:t>3a</w:t>
-            </w:r>
-          </w:p>
-        </w:tc>
-        <w:tc>
-          <w:tcPr>
-            <w:tcW w:w="7425" w:type="dxa"/>
-          </w:tcPr>
-          <w:p>
-            <w:r>
-              <w:t>If user selected “Worker” account, user is prompted for email as well as password</w:t>
-            </w:r>
-          </w:p>
-        </w:tc>
-      </w:tr>
-      <w:tr>
-        <w:tblPrEx>
-          <w:tblCellMar>
-            <w:top w:w="0" w:type="dxa"/>
-            <w:bottom w:w="0" w:type="dxa"/>
-          </w:tblCellMar>
-        </w:tblPrEx>
-        <w:trPr>
-          <w:trHeight w:val="530"/>
-        </w:trPr>
-        <w:tc>
-          <w:tcPr>
-            <w:tcW w:w="2025" w:type="dxa"/>
-          </w:tcPr>
-          <w:p>
-            <w:pPr>
-              <w:rPr>
-                <w:b/>
-              </w:rPr>
-            </w:pPr>
-          </w:p>
-        </w:tc>
-        <w:tc>
-          <w:tcPr>
-            <w:tcW w:w="675" w:type="dxa"/>
-          </w:tcPr>
-          <w:p>
-            <w:r>
-              <w:t>3b</w:t>
-            </w:r>
-          </w:p>
-        </w:tc>
-        <w:tc>
-          <w:tcPr>
-            <w:tcW w:w="7425" w:type="dxa"/>
-          </w:tcPr>
-          <w:p>
-            <w:r>
-              <w:t>User is also prompted for descriptions of their business, including address, contact info, and a personal picture</w:t>
-            </w:r>
-          </w:p>
-        </w:tc>
-      </w:tr>
-      <w:tr>
-        <w:tblPrEx>
-          <w:tblCellMar>
-            <w:top w:w="0" w:type="dxa"/>
-            <w:bottom w:w="0" w:type="dxa"/>
-          </w:tblCellMar>
-        </w:tblPrEx>
-        <w:trPr>
-          <w:trHeight w:val="530"/>
-        </w:trPr>
-        <w:tc>
-          <w:tcPr>
-            <w:tcW w:w="2025" w:type="dxa"/>
-          </w:tcPr>
-          <w:p>
-            <w:pPr>
-              <w:rPr>
-                <w:b/>
-              </w:rPr>
-            </w:pPr>
-          </w:p>
-        </w:tc>
-        <w:tc>
-          <w:tcPr>
-            <w:tcW w:w="675" w:type="dxa"/>
-          </w:tcPr>
-          <w:p>
-            <w:r>
               <w:t>4a</w:t>
-            </w:r>
-          </w:p>
-        </w:tc>
-        <w:tc>
-          <w:tcPr>
-            <w:tcW w:w="7425" w:type="dxa"/>
-          </w:tcPr>
-          <w:p>
-            <w:r>
-              <w:t>If User selected Worker type account, they also create info for their business as described in step 3b</w:t>
-            </w:r>
-          </w:p>
-        </w:tc>
-      </w:tr>
-      <w:tr>
-        <w:tblPrEx>
-          <w:tblCellMar>
-            <w:top w:w="0" w:type="dxa"/>
-            <w:bottom w:w="0" w:type="dxa"/>
-          </w:tblCellMar>
-        </w:tblPrEx>
-        <w:trPr>
-          <w:trHeight w:val="530"/>
-        </w:trPr>
-        <w:tc>
-          <w:tcPr>
-            <w:tcW w:w="2025" w:type="dxa"/>
-          </w:tcPr>
-          <w:p>
-            <w:pPr>
-              <w:rPr>
-                <w:b/>
-              </w:rPr>
-            </w:pPr>
-          </w:p>
-        </w:tc>
-        <w:tc>
-          <w:tcPr>
-            <w:tcW w:w="675" w:type="dxa"/>
-          </w:tcPr>
-          <w:p>
-            <w:r>
-              <w:t>4b</w:t>
             </w:r>
           </w:p>
         </w:tc>
@@ -1360,7 +1183,10 @@
           </w:tcPr>
           <w:p>
             <w:r>
-              <w:t>User clicks the register button</w:t>
+              <w:t>User clicks the log in</w:t>
+            </w:r>
+            <w:r>
+              <w:t xml:space="preserve"> button</w:t>
             </w:r>
           </w:p>
         </w:tc>
@@ -1466,7 +1292,13 @@
           </w:tcPr>
           <w:p>
             <w:r>
-              <w:t>User clicks login button</w:t>
+              <w:t>User clicks log</w:t>
+            </w:r>
+            <w:r>
+              <w:t xml:space="preserve"> </w:t>
+            </w:r>
+            <w:r>
+              <w:t>in button</w:t>
             </w:r>
           </w:p>
         </w:tc>
@@ -1770,8 +1602,813 @@
                 <w:b/>
               </w:rPr>
             </w:pPr>
+            <w:r>
+              <w:rPr>
+                <w:b/>
+              </w:rPr>
+              <w:t>Open Issues</w:t>
+            </w:r>
+          </w:p>
+        </w:tc>
+        <w:tc>
+          <w:tcPr>
+            <w:tcW w:w="8100" w:type="dxa"/>
+            <w:gridSpan w:val="2"/>
+          </w:tcPr>
+          <w:p/>
+        </w:tc>
+      </w:tr>
+    </w:tbl>
+    <w:p/>
+    <w:tbl>
+      <w:tblPr>
+        <w:tblW w:w="10125" w:type="dxa"/>
+        <w:tblBorders>
+          <w:top w:val="single" w:sz="6" w:space="0" w:color="000000"/>
+          <w:left w:val="single" w:sz="6" w:space="0" w:color="000000"/>
+          <w:bottom w:val="single" w:sz="6" w:space="0" w:color="000000"/>
+          <w:right w:val="single" w:sz="6" w:space="0" w:color="000000"/>
+          <w:insideH w:val="single" w:sz="6" w:space="0" w:color="000000"/>
+          <w:insideV w:val="single" w:sz="6" w:space="0" w:color="000000"/>
+        </w:tblBorders>
+        <w:tblLayout w:type="fixed"/>
+        <w:tblLook w:val="0000" w:firstRow="0" w:lastRow="0" w:firstColumn="0" w:lastColumn="0" w:noHBand="0" w:noVBand="0"/>
+      </w:tblPr>
+      <w:tblGrid>
+        <w:gridCol w:w="2025"/>
+        <w:gridCol w:w="675"/>
+        <w:gridCol w:w="7425"/>
+      </w:tblGrid>
+      <w:tr>
+        <w:tblPrEx>
+          <w:tblCellMar>
+            <w:top w:w="0" w:type="dxa"/>
+            <w:bottom w:w="0" w:type="dxa"/>
+          </w:tblCellMar>
+        </w:tblPrEx>
+        <w:trPr>
+          <w:trHeight w:val="265"/>
+        </w:trPr>
+        <w:tc>
+          <w:tcPr>
+            <w:tcW w:w="2025" w:type="dxa"/>
+          </w:tcPr>
+          <w:p>
+            <w:pPr>
+              <w:rPr>
+                <w:b/>
+                <w:bCs/>
+              </w:rPr>
+            </w:pPr>
+            <w:r>
+              <w:br w:type="page"/>
+            </w:r>
+            <w:r>
+              <w:rPr>
+                <w:b/>
+                <w:bCs/>
+              </w:rPr>
+              <w:t>Number</w:t>
+            </w:r>
+          </w:p>
+        </w:tc>
+        <w:tc>
+          <w:tcPr>
+            <w:tcW w:w="8100" w:type="dxa"/>
+            <w:gridSpan w:val="2"/>
+          </w:tcPr>
+          <w:p>
+            <w:r>
+              <w:t>3</w:t>
+            </w:r>
+          </w:p>
+        </w:tc>
+      </w:tr>
+      <w:tr>
+        <w:tblPrEx>
+          <w:tblCellMar>
+            <w:top w:w="0" w:type="dxa"/>
+            <w:bottom w:w="0" w:type="dxa"/>
+          </w:tblCellMar>
+        </w:tblPrEx>
+        <w:trPr>
+          <w:trHeight w:val="279"/>
+        </w:trPr>
+        <w:tc>
+          <w:tcPr>
+            <w:tcW w:w="2025" w:type="dxa"/>
+          </w:tcPr>
+          <w:p>
+            <w:pPr>
+              <w:pStyle w:val="Heading1"/>
+            </w:pPr>
+            <w:r>
+              <w:t>Name</w:t>
+            </w:r>
+          </w:p>
+        </w:tc>
+        <w:tc>
+          <w:tcPr>
+            <w:tcW w:w="8100" w:type="dxa"/>
+            <w:gridSpan w:val="2"/>
+          </w:tcPr>
+          <w:p>
+            <w:r>
+              <w:t>Customer Creates Job</w:t>
+            </w:r>
+          </w:p>
+        </w:tc>
+      </w:tr>
+      <w:tr>
+        <w:tblPrEx>
+          <w:tblCellMar>
+            <w:top w:w="0" w:type="dxa"/>
+            <w:bottom w:w="0" w:type="dxa"/>
+          </w:tblCellMar>
+        </w:tblPrEx>
+        <w:trPr>
+          <w:trHeight w:val="265"/>
+        </w:trPr>
+        <w:tc>
+          <w:tcPr>
+            <w:tcW w:w="2025" w:type="dxa"/>
+          </w:tcPr>
+          <w:p>
+            <w:pPr>
+              <w:rPr>
+                <w:b/>
+              </w:rPr>
+            </w:pPr>
+            <w:r>
+              <w:rPr>
+                <w:b/>
+              </w:rPr>
+              <w:t>Summary</w:t>
+            </w:r>
+          </w:p>
+        </w:tc>
+        <w:tc>
+          <w:tcPr>
+            <w:tcW w:w="8100" w:type="dxa"/>
+            <w:gridSpan w:val="2"/>
+          </w:tcPr>
+          <w:p>
+            <w:r>
+              <w:t>Customer Creates a job which is then viewable on the website</w:t>
+            </w:r>
+          </w:p>
+        </w:tc>
+      </w:tr>
+      <w:tr>
+        <w:tblPrEx>
+          <w:tblCellMar>
+            <w:top w:w="0" w:type="dxa"/>
+            <w:bottom w:w="0" w:type="dxa"/>
+          </w:tblCellMar>
+        </w:tblPrEx>
+        <w:trPr>
+          <w:trHeight w:val="279"/>
+        </w:trPr>
+        <w:tc>
+          <w:tcPr>
+            <w:tcW w:w="2025" w:type="dxa"/>
+          </w:tcPr>
+          <w:p>
+            <w:pPr>
+              <w:rPr>
+                <w:b/>
+              </w:rPr>
+            </w:pPr>
+            <w:r>
+              <w:rPr>
+                <w:b/>
+              </w:rPr>
+              <w:t>Priority</w:t>
+            </w:r>
+          </w:p>
+        </w:tc>
+        <w:tc>
+          <w:tcPr>
+            <w:tcW w:w="8100" w:type="dxa"/>
+            <w:gridSpan w:val="2"/>
+          </w:tcPr>
+          <w:p>
+            <w:r>
+              <w:t>5 (Highest)</w:t>
+            </w:r>
+          </w:p>
+        </w:tc>
+      </w:tr>
+      <w:tr>
+        <w:tblPrEx>
+          <w:tblCellMar>
+            <w:top w:w="0" w:type="dxa"/>
+            <w:bottom w:w="0" w:type="dxa"/>
+          </w:tblCellMar>
+        </w:tblPrEx>
+        <w:trPr>
+          <w:trHeight w:val="265"/>
+        </w:trPr>
+        <w:tc>
+          <w:tcPr>
+            <w:tcW w:w="2025" w:type="dxa"/>
+          </w:tcPr>
+          <w:p>
+            <w:pPr>
+              <w:rPr>
+                <w:b/>
+              </w:rPr>
+            </w:pPr>
+            <w:r>
+              <w:rPr>
+                <w:b/>
+              </w:rPr>
+              <w:t>Preconditions</w:t>
+            </w:r>
+          </w:p>
+        </w:tc>
+        <w:tc>
+          <w:tcPr>
+            <w:tcW w:w="8100" w:type="dxa"/>
+            <w:gridSpan w:val="2"/>
+          </w:tcPr>
+          <w:p>
+            <w:r>
+              <w:t xml:space="preserve">Customer is logged in already </w:t>
+            </w:r>
+          </w:p>
+        </w:tc>
+      </w:tr>
+      <w:tr>
+        <w:tblPrEx>
+          <w:tblCellMar>
+            <w:top w:w="0" w:type="dxa"/>
+            <w:bottom w:w="0" w:type="dxa"/>
+          </w:tblCellMar>
+        </w:tblPrEx>
+        <w:trPr>
+          <w:trHeight w:val="265"/>
+        </w:trPr>
+        <w:tc>
+          <w:tcPr>
+            <w:tcW w:w="2025" w:type="dxa"/>
+          </w:tcPr>
+          <w:p>
+            <w:pPr>
+              <w:rPr>
+                <w:b/>
+              </w:rPr>
+            </w:pPr>
+            <w:proofErr w:type="spellStart"/>
+            <w:r>
+              <w:rPr>
+                <w:b/>
+              </w:rPr>
+              <w:t>Postconditions</w:t>
+            </w:r>
+            <w:proofErr w:type="spellEnd"/>
+          </w:p>
+        </w:tc>
+        <w:tc>
+          <w:tcPr>
+            <w:tcW w:w="8100" w:type="dxa"/>
+            <w:gridSpan w:val="2"/>
+          </w:tcPr>
+          <w:p>
+            <w:r>
+              <w:t>Job is created and listed on the website when searched for using proper criteria</w:t>
+            </w:r>
+          </w:p>
+        </w:tc>
+      </w:tr>
+      <w:tr>
+        <w:tblPrEx>
+          <w:tblCellMar>
+            <w:top w:w="0" w:type="dxa"/>
+            <w:bottom w:w="0" w:type="dxa"/>
+          </w:tblCellMar>
+        </w:tblPrEx>
+        <w:trPr>
+          <w:trHeight w:val="279"/>
+        </w:trPr>
+        <w:tc>
+          <w:tcPr>
+            <w:tcW w:w="2025" w:type="dxa"/>
+          </w:tcPr>
+          <w:p>
+            <w:pPr>
+              <w:rPr>
+                <w:b/>
+              </w:rPr>
+            </w:pPr>
+            <w:r>
+              <w:rPr>
+                <w:b/>
+              </w:rPr>
+              <w:lastRenderedPageBreak/>
+              <w:t>Primary Actor</w:t>
+            </w:r>
+          </w:p>
+        </w:tc>
+        <w:tc>
+          <w:tcPr>
+            <w:tcW w:w="8100" w:type="dxa"/>
+            <w:gridSpan w:val="2"/>
+          </w:tcPr>
+          <w:p>
+            <w:r>
+              <w:t>Customer</w:t>
+            </w:r>
+          </w:p>
+        </w:tc>
+      </w:tr>
+      <w:tr>
+        <w:tblPrEx>
+          <w:tblCellMar>
+            <w:top w:w="0" w:type="dxa"/>
+            <w:bottom w:w="0" w:type="dxa"/>
+          </w:tblCellMar>
+        </w:tblPrEx>
+        <w:trPr>
+          <w:trHeight w:val="265"/>
+        </w:trPr>
+        <w:tc>
+          <w:tcPr>
+            <w:tcW w:w="2025" w:type="dxa"/>
+          </w:tcPr>
+          <w:p>
+            <w:pPr>
+              <w:rPr>
+                <w:b/>
+              </w:rPr>
+            </w:pPr>
+            <w:r>
+              <w:rPr>
+                <w:b/>
+              </w:rPr>
+              <w:t>Secondary Actors</w:t>
+            </w:r>
+          </w:p>
+        </w:tc>
+        <w:tc>
+          <w:tcPr>
+            <w:tcW w:w="8100" w:type="dxa"/>
+            <w:gridSpan w:val="2"/>
+          </w:tcPr>
+          <w:p>
+            <w:r>
+              <w:t>Server</w:t>
+            </w:r>
+          </w:p>
+        </w:tc>
+      </w:tr>
+      <w:tr>
+        <w:tblPrEx>
+          <w:tblCellMar>
+            <w:top w:w="0" w:type="dxa"/>
+            <w:bottom w:w="0" w:type="dxa"/>
+          </w:tblCellMar>
+        </w:tblPrEx>
+        <w:trPr>
+          <w:trHeight w:val="279"/>
+        </w:trPr>
+        <w:tc>
+          <w:tcPr>
+            <w:tcW w:w="2025" w:type="dxa"/>
+          </w:tcPr>
+          <w:p>
+            <w:pPr>
+              <w:rPr>
+                <w:b/>
+              </w:rPr>
+            </w:pPr>
+            <w:r>
+              <w:rPr>
+                <w:b/>
+              </w:rPr>
+              <w:t>Trigger</w:t>
+            </w:r>
+          </w:p>
+        </w:tc>
+        <w:tc>
+          <w:tcPr>
+            <w:tcW w:w="8100" w:type="dxa"/>
+            <w:gridSpan w:val="2"/>
+          </w:tcPr>
+          <w:p>
+            <w:r>
+              <w:t>User clicks the “Create Job” button</w:t>
+            </w:r>
+          </w:p>
+        </w:tc>
+      </w:tr>
+      <w:tr>
+        <w:tblPrEx>
+          <w:tblCellMar>
+            <w:top w:w="0" w:type="dxa"/>
+            <w:bottom w:w="0" w:type="dxa"/>
+          </w:tblCellMar>
+        </w:tblPrEx>
+        <w:trPr>
+          <w:trHeight w:val="265"/>
+        </w:trPr>
+        <w:tc>
+          <w:tcPr>
+            <w:tcW w:w="2025" w:type="dxa"/>
+          </w:tcPr>
+          <w:p>
+            <w:pPr>
+              <w:rPr>
+                <w:b/>
+              </w:rPr>
+            </w:pPr>
+            <w:r>
+              <w:rPr>
+                <w:b/>
+              </w:rPr>
+              <w:t>Main Scenario</w:t>
+            </w:r>
+          </w:p>
+        </w:tc>
+        <w:tc>
+          <w:tcPr>
+            <w:tcW w:w="675" w:type="dxa"/>
+          </w:tcPr>
+          <w:p>
+            <w:r>
+              <w:rPr>
+                <w:b/>
+              </w:rPr>
+              <w:t>Step</w:t>
+            </w:r>
+            <w:r>
+              <w:t xml:space="preserve"> </w:t>
+            </w:r>
+          </w:p>
+        </w:tc>
+        <w:tc>
+          <w:tcPr>
+            <w:tcW w:w="7425" w:type="dxa"/>
+          </w:tcPr>
+          <w:p>
+            <w:r>
+              <w:rPr>
+                <w:b/>
+              </w:rPr>
+              <w:t>Action</w:t>
+            </w:r>
+          </w:p>
+        </w:tc>
+      </w:tr>
+      <w:tr>
+        <w:tblPrEx>
+          <w:tblCellMar>
+            <w:top w:w="0" w:type="dxa"/>
+            <w:bottom w:w="0" w:type="dxa"/>
+          </w:tblCellMar>
+        </w:tblPrEx>
+        <w:trPr>
+          <w:trHeight w:val="265"/>
+        </w:trPr>
+        <w:tc>
+          <w:tcPr>
+            <w:tcW w:w="2025" w:type="dxa"/>
+          </w:tcPr>
+          <w:p>
+            <w:pPr>
+              <w:rPr>
+                <w:b/>
+              </w:rPr>
+            </w:pPr>
+          </w:p>
+        </w:tc>
+        <w:tc>
+          <w:tcPr>
+            <w:tcW w:w="675" w:type="dxa"/>
+          </w:tcPr>
+          <w:p>
+            <w:pPr>
+              <w:rPr>
+                <w:b/>
+              </w:rPr>
+            </w:pPr>
+            <w:r>
+              <w:t>1</w:t>
+            </w:r>
+          </w:p>
+        </w:tc>
+        <w:tc>
+          <w:tcPr>
+            <w:tcW w:w="7425" w:type="dxa"/>
+          </w:tcPr>
+          <w:p>
+            <w:r>
+              <w:t>User clicks “create job” button</w:t>
+            </w:r>
+          </w:p>
+        </w:tc>
+      </w:tr>
+      <w:tr>
+        <w:tblPrEx>
+          <w:tblCellMar>
+            <w:top w:w="0" w:type="dxa"/>
+            <w:bottom w:w="0" w:type="dxa"/>
+          </w:tblCellMar>
+        </w:tblPrEx>
+        <w:trPr>
+          <w:trHeight w:val="279"/>
+        </w:trPr>
+        <w:tc>
+          <w:tcPr>
+            <w:tcW w:w="2025" w:type="dxa"/>
+          </w:tcPr>
+          <w:p>
+            <w:pPr>
+              <w:rPr>
+                <w:b/>
+              </w:rPr>
+            </w:pPr>
+          </w:p>
+        </w:tc>
+        <w:tc>
+          <w:tcPr>
+            <w:tcW w:w="675" w:type="dxa"/>
+          </w:tcPr>
+          <w:p>
+            <w:r>
+              <w:t>2</w:t>
+            </w:r>
+          </w:p>
+        </w:tc>
+        <w:tc>
+          <w:tcPr>
+            <w:tcW w:w="7425" w:type="dxa"/>
+          </w:tcPr>
+          <w:p>
+            <w:r>
+              <w:t>User is prom</w:t>
+            </w:r>
+            <w:r>
+              <w:t xml:space="preserve">pted to enter information about the job, such as address, type of work desired, price </w:t>
+            </w:r>
             <w:bookmarkStart w:id="0" w:name="_GoBack"/>
             <w:bookmarkEnd w:id="0"/>
+          </w:p>
+        </w:tc>
+      </w:tr>
+      <w:tr>
+        <w:tblPrEx>
+          <w:tblCellMar>
+            <w:top w:w="0" w:type="dxa"/>
+            <w:bottom w:w="0" w:type="dxa"/>
+          </w:tblCellMar>
+        </w:tblPrEx>
+        <w:trPr>
+          <w:trHeight w:val="265"/>
+        </w:trPr>
+        <w:tc>
+          <w:tcPr>
+            <w:tcW w:w="2025" w:type="dxa"/>
+          </w:tcPr>
+          <w:p>
+            <w:pPr>
+              <w:rPr>
+                <w:b/>
+              </w:rPr>
+            </w:pPr>
+          </w:p>
+        </w:tc>
+        <w:tc>
+          <w:tcPr>
+            <w:tcW w:w="675" w:type="dxa"/>
+          </w:tcPr>
+          <w:p>
+            <w:r>
+              <w:t>3</w:t>
+            </w:r>
+          </w:p>
+        </w:tc>
+        <w:tc>
+          <w:tcPr>
+            <w:tcW w:w="7425" w:type="dxa"/>
+          </w:tcPr>
+          <w:p>
+            <w:r>
+              <w:t>User enters their ID and password and clicks “ok”</w:t>
+            </w:r>
+          </w:p>
+        </w:tc>
+      </w:tr>
+      <w:tr>
+        <w:tblPrEx>
+          <w:tblCellMar>
+            <w:top w:w="0" w:type="dxa"/>
+            <w:bottom w:w="0" w:type="dxa"/>
+          </w:tblCellMar>
+        </w:tblPrEx>
+        <w:trPr>
+          <w:trHeight w:val="265"/>
+        </w:trPr>
+        <w:tc>
+          <w:tcPr>
+            <w:tcW w:w="2025" w:type="dxa"/>
+          </w:tcPr>
+          <w:p>
+            <w:pPr>
+              <w:rPr>
+                <w:b/>
+              </w:rPr>
+            </w:pPr>
+          </w:p>
+        </w:tc>
+        <w:tc>
+          <w:tcPr>
+            <w:tcW w:w="675" w:type="dxa"/>
+          </w:tcPr>
+          <w:p>
+            <w:r>
+              <w:t>4</w:t>
+            </w:r>
+          </w:p>
+        </w:tc>
+        <w:tc>
+          <w:tcPr>
+            <w:tcW w:w="7425" w:type="dxa"/>
+          </w:tcPr>
+          <w:p>
+            <w:r>
+              <w:t>ID and password are sent to the server for verification</w:t>
+            </w:r>
+          </w:p>
+        </w:tc>
+      </w:tr>
+      <w:tr>
+        <w:tblPrEx>
+          <w:tblCellMar>
+            <w:top w:w="0" w:type="dxa"/>
+            <w:bottom w:w="0" w:type="dxa"/>
+          </w:tblCellMar>
+        </w:tblPrEx>
+        <w:trPr>
+          <w:trHeight w:val="265"/>
+        </w:trPr>
+        <w:tc>
+          <w:tcPr>
+            <w:tcW w:w="2025" w:type="dxa"/>
+          </w:tcPr>
+          <w:p>
+            <w:pPr>
+              <w:rPr>
+                <w:b/>
+              </w:rPr>
+            </w:pPr>
+          </w:p>
+        </w:tc>
+        <w:tc>
+          <w:tcPr>
+            <w:tcW w:w="675" w:type="dxa"/>
+          </w:tcPr>
+          <w:p>
+            <w:r>
+              <w:t>5</w:t>
+            </w:r>
+          </w:p>
+        </w:tc>
+        <w:tc>
+          <w:tcPr>
+            <w:tcW w:w="7425" w:type="dxa"/>
+          </w:tcPr>
+          <w:p>
+            <w:r>
+              <w:t>User is now logged in to the server</w:t>
+            </w:r>
+          </w:p>
+        </w:tc>
+      </w:tr>
+      <w:tr>
+        <w:tblPrEx>
+          <w:tblCellMar>
+            <w:top w:w="0" w:type="dxa"/>
+            <w:bottom w:w="0" w:type="dxa"/>
+          </w:tblCellMar>
+        </w:tblPrEx>
+        <w:trPr>
+          <w:trHeight w:val="279"/>
+        </w:trPr>
+        <w:tc>
+          <w:tcPr>
+            <w:tcW w:w="2025" w:type="dxa"/>
+          </w:tcPr>
+          <w:p>
+            <w:pPr>
+              <w:rPr>
+                <w:b/>
+              </w:rPr>
+            </w:pPr>
+            <w:r>
+              <w:rPr>
+                <w:b/>
+              </w:rPr>
+              <w:t>Extensions</w:t>
+            </w:r>
+          </w:p>
+        </w:tc>
+        <w:tc>
+          <w:tcPr>
+            <w:tcW w:w="675" w:type="dxa"/>
+          </w:tcPr>
+          <w:p>
+            <w:r>
+              <w:rPr>
+                <w:b/>
+              </w:rPr>
+              <w:t>Step</w:t>
+            </w:r>
+          </w:p>
+        </w:tc>
+        <w:tc>
+          <w:tcPr>
+            <w:tcW w:w="7425" w:type="dxa"/>
+          </w:tcPr>
+          <w:p>
+            <w:r>
+              <w:rPr>
+                <w:b/>
+              </w:rPr>
+              <w:t>Branching Action</w:t>
+            </w:r>
+          </w:p>
+        </w:tc>
+      </w:tr>
+      <w:tr>
+        <w:tblPrEx>
+          <w:tblCellMar>
+            <w:top w:w="0" w:type="dxa"/>
+            <w:bottom w:w="0" w:type="dxa"/>
+          </w:tblCellMar>
+        </w:tblPrEx>
+        <w:trPr>
+          <w:trHeight w:val="530"/>
+        </w:trPr>
+        <w:tc>
+          <w:tcPr>
+            <w:tcW w:w="2025" w:type="dxa"/>
+          </w:tcPr>
+          <w:p>
+            <w:pPr>
+              <w:rPr>
+                <w:b/>
+              </w:rPr>
+            </w:pPr>
+          </w:p>
+        </w:tc>
+        <w:tc>
+          <w:tcPr>
+            <w:tcW w:w="675" w:type="dxa"/>
+          </w:tcPr>
+          <w:p>
+            <w:pPr>
+              <w:rPr>
+                <w:b/>
+              </w:rPr>
+            </w:pPr>
+            <w:r>
+              <w:t>4a</w:t>
+            </w:r>
+          </w:p>
+        </w:tc>
+        <w:tc>
+          <w:tcPr>
+            <w:tcW w:w="7425" w:type="dxa"/>
+          </w:tcPr>
+          <w:p>
+            <w:r>
+              <w:t>User entered incorrect login information: is not logged in and is re-prompted for ID and password</w:t>
+            </w:r>
+          </w:p>
+        </w:tc>
+      </w:tr>
+      <w:tr>
+        <w:tblPrEx>
+          <w:tblCellMar>
+            <w:top w:w="0" w:type="dxa"/>
+            <w:bottom w:w="0" w:type="dxa"/>
+          </w:tblCellMar>
+        </w:tblPrEx>
+        <w:trPr>
+          <w:cantSplit/>
+          <w:trHeight w:val="279"/>
+        </w:trPr>
+        <w:tc>
+          <w:tcPr>
+            <w:tcW w:w="2025" w:type="dxa"/>
+          </w:tcPr>
+          <w:p>
+            <w:pPr>
+              <w:rPr>
+                <w:b/>
+              </w:rPr>
+            </w:pPr>
             <w:r>
               <w:rPr>
                 <w:b/>

</xml_diff>

<commit_message>
updated the UseCases.docx file, added 3rd use Case
</commit_message>
<xml_diff>
--- a/System Requirements/UseCases.docx
+++ b/System Requirements/UseCases.docx
@@ -2149,242 +2149,254 @@
               <w:t>User is prom</w:t>
             </w:r>
             <w:r>
-              <w:t xml:space="preserve">pted to enter information about the job, such as address, type of work desired, price </w:t>
+              <w:t>pted to enter informat</w:t>
+            </w:r>
+            <w:r>
+              <w:t>ion about the job, such as type of work desired, price, first name</w:t>
+            </w:r>
+          </w:p>
+        </w:tc>
+      </w:tr>
+      <w:tr>
+        <w:tblPrEx>
+          <w:tblCellMar>
+            <w:top w:w="0" w:type="dxa"/>
+            <w:bottom w:w="0" w:type="dxa"/>
+          </w:tblCellMar>
+        </w:tblPrEx>
+        <w:trPr>
+          <w:trHeight w:val="265"/>
+        </w:trPr>
+        <w:tc>
+          <w:tcPr>
+            <w:tcW w:w="2025" w:type="dxa"/>
+          </w:tcPr>
+          <w:p>
+            <w:pPr>
+              <w:rPr>
+                <w:b/>
+              </w:rPr>
+            </w:pPr>
+          </w:p>
+        </w:tc>
+        <w:tc>
+          <w:tcPr>
+            <w:tcW w:w="675" w:type="dxa"/>
+          </w:tcPr>
+          <w:p>
+            <w:r>
+              <w:t>3</w:t>
+            </w:r>
+          </w:p>
+        </w:tc>
+        <w:tc>
+          <w:tcPr>
+            <w:tcW w:w="7425" w:type="dxa"/>
+          </w:tcPr>
+          <w:p>
+            <w:r>
+              <w:t>U</w:t>
+            </w:r>
+            <w:r>
+              <w:t>ser clicks “ok”</w:t>
+            </w:r>
+          </w:p>
+        </w:tc>
+      </w:tr>
+      <w:tr>
+        <w:tblPrEx>
+          <w:tblCellMar>
+            <w:top w:w="0" w:type="dxa"/>
+            <w:bottom w:w="0" w:type="dxa"/>
+          </w:tblCellMar>
+        </w:tblPrEx>
+        <w:trPr>
+          <w:trHeight w:val="265"/>
+        </w:trPr>
+        <w:tc>
+          <w:tcPr>
+            <w:tcW w:w="2025" w:type="dxa"/>
+          </w:tcPr>
+          <w:p>
+            <w:pPr>
+              <w:rPr>
+                <w:b/>
+              </w:rPr>
+            </w:pPr>
+          </w:p>
+        </w:tc>
+        <w:tc>
+          <w:tcPr>
+            <w:tcW w:w="675" w:type="dxa"/>
+          </w:tcPr>
+          <w:p>
+            <w:r>
+              <w:t>4</w:t>
+            </w:r>
+          </w:p>
+        </w:tc>
+        <w:tc>
+          <w:tcPr>
+            <w:tcW w:w="7425" w:type="dxa"/>
+          </w:tcPr>
+          <w:p>
+            <w:r>
+              <w:t>Job and information is sent to the server</w:t>
+            </w:r>
+          </w:p>
+        </w:tc>
+      </w:tr>
+      <w:tr>
+        <w:tblPrEx>
+          <w:tblCellMar>
+            <w:top w:w="0" w:type="dxa"/>
+            <w:bottom w:w="0" w:type="dxa"/>
+          </w:tblCellMar>
+        </w:tblPrEx>
+        <w:trPr>
+          <w:trHeight w:val="265"/>
+        </w:trPr>
+        <w:tc>
+          <w:tcPr>
+            <w:tcW w:w="2025" w:type="dxa"/>
+          </w:tcPr>
+          <w:p>
+            <w:pPr>
+              <w:rPr>
+                <w:b/>
+              </w:rPr>
+            </w:pPr>
+          </w:p>
+        </w:tc>
+        <w:tc>
+          <w:tcPr>
+            <w:tcW w:w="675" w:type="dxa"/>
+          </w:tcPr>
+          <w:p>
+            <w:r>
+              <w:t>5</w:t>
+            </w:r>
+          </w:p>
+        </w:tc>
+        <w:tc>
+          <w:tcPr>
+            <w:tcW w:w="7425" w:type="dxa"/>
+          </w:tcPr>
+          <w:p>
+            <w:r>
+              <w:t>Server lists job for workers to find</w:t>
+            </w:r>
+          </w:p>
+        </w:tc>
+      </w:tr>
+      <w:tr>
+        <w:tblPrEx>
+          <w:tblCellMar>
+            <w:top w:w="0" w:type="dxa"/>
+            <w:bottom w:w="0" w:type="dxa"/>
+          </w:tblCellMar>
+        </w:tblPrEx>
+        <w:trPr>
+          <w:trHeight w:val="279"/>
+        </w:trPr>
+        <w:tc>
+          <w:tcPr>
+            <w:tcW w:w="2025" w:type="dxa"/>
+          </w:tcPr>
+          <w:p>
+            <w:pPr>
+              <w:rPr>
+                <w:b/>
+              </w:rPr>
+            </w:pPr>
+            <w:r>
+              <w:rPr>
+                <w:b/>
+              </w:rPr>
+              <w:t>Extensions</w:t>
+            </w:r>
+          </w:p>
+        </w:tc>
+        <w:tc>
+          <w:tcPr>
+            <w:tcW w:w="675" w:type="dxa"/>
+          </w:tcPr>
+          <w:p>
+            <w:r>
+              <w:rPr>
+                <w:b/>
+              </w:rPr>
+              <w:t>Step</w:t>
+            </w:r>
+          </w:p>
+        </w:tc>
+        <w:tc>
+          <w:tcPr>
+            <w:tcW w:w="7425" w:type="dxa"/>
+          </w:tcPr>
+          <w:p>
+            <w:r>
+              <w:rPr>
+                <w:b/>
+              </w:rPr>
+              <w:t>Branching Action</w:t>
+            </w:r>
+          </w:p>
+        </w:tc>
+      </w:tr>
+      <w:tr>
+        <w:tblPrEx>
+          <w:tblCellMar>
+            <w:top w:w="0" w:type="dxa"/>
+            <w:bottom w:w="0" w:type="dxa"/>
+          </w:tblCellMar>
+        </w:tblPrEx>
+        <w:trPr>
+          <w:trHeight w:val="530"/>
+        </w:trPr>
+        <w:tc>
+          <w:tcPr>
+            <w:tcW w:w="2025" w:type="dxa"/>
+          </w:tcPr>
+          <w:p>
+            <w:pPr>
+              <w:rPr>
+                <w:b/>
+              </w:rPr>
+            </w:pPr>
+          </w:p>
+        </w:tc>
+        <w:tc>
+          <w:tcPr>
+            <w:tcW w:w="675" w:type="dxa"/>
+          </w:tcPr>
+          <w:p>
+            <w:pPr>
+              <w:rPr>
+                <w:b/>
+              </w:rPr>
+            </w:pPr>
+            <w:r>
+              <w:t>4a</w:t>
+            </w:r>
+          </w:p>
+        </w:tc>
+        <w:tc>
+          <w:tcPr>
+            <w:tcW w:w="7425" w:type="dxa"/>
+          </w:tcPr>
+          <w:p>
+            <w:r>
+              <w:t>User</w:t>
+            </w:r>
+            <w:r>
+              <w:t xml:space="preserve"> fails to enter information required for a job, </w:t>
+            </w:r>
+            <w:r>
+              <w:t>is prompted by the site to finish entering all information</w:t>
             </w:r>
             <w:bookmarkStart w:id="0" w:name="_GoBack"/>
             <w:bookmarkEnd w:id="0"/>
-          </w:p>
-        </w:tc>
-      </w:tr>
-      <w:tr>
-        <w:tblPrEx>
-          <w:tblCellMar>
-            <w:top w:w="0" w:type="dxa"/>
-            <w:bottom w:w="0" w:type="dxa"/>
-          </w:tblCellMar>
-        </w:tblPrEx>
-        <w:trPr>
-          <w:trHeight w:val="265"/>
-        </w:trPr>
-        <w:tc>
-          <w:tcPr>
-            <w:tcW w:w="2025" w:type="dxa"/>
-          </w:tcPr>
-          <w:p>
-            <w:pPr>
-              <w:rPr>
-                <w:b/>
-              </w:rPr>
-            </w:pPr>
-          </w:p>
-        </w:tc>
-        <w:tc>
-          <w:tcPr>
-            <w:tcW w:w="675" w:type="dxa"/>
-          </w:tcPr>
-          <w:p>
-            <w:r>
-              <w:t>3</w:t>
-            </w:r>
-          </w:p>
-        </w:tc>
-        <w:tc>
-          <w:tcPr>
-            <w:tcW w:w="7425" w:type="dxa"/>
-          </w:tcPr>
-          <w:p>
-            <w:r>
-              <w:t>User enters their ID and password and clicks “ok”</w:t>
-            </w:r>
-          </w:p>
-        </w:tc>
-      </w:tr>
-      <w:tr>
-        <w:tblPrEx>
-          <w:tblCellMar>
-            <w:top w:w="0" w:type="dxa"/>
-            <w:bottom w:w="0" w:type="dxa"/>
-          </w:tblCellMar>
-        </w:tblPrEx>
-        <w:trPr>
-          <w:trHeight w:val="265"/>
-        </w:trPr>
-        <w:tc>
-          <w:tcPr>
-            <w:tcW w:w="2025" w:type="dxa"/>
-          </w:tcPr>
-          <w:p>
-            <w:pPr>
-              <w:rPr>
-                <w:b/>
-              </w:rPr>
-            </w:pPr>
-          </w:p>
-        </w:tc>
-        <w:tc>
-          <w:tcPr>
-            <w:tcW w:w="675" w:type="dxa"/>
-          </w:tcPr>
-          <w:p>
-            <w:r>
-              <w:t>4</w:t>
-            </w:r>
-          </w:p>
-        </w:tc>
-        <w:tc>
-          <w:tcPr>
-            <w:tcW w:w="7425" w:type="dxa"/>
-          </w:tcPr>
-          <w:p>
-            <w:r>
-              <w:t>ID and password are sent to the server for verification</w:t>
-            </w:r>
-          </w:p>
-        </w:tc>
-      </w:tr>
-      <w:tr>
-        <w:tblPrEx>
-          <w:tblCellMar>
-            <w:top w:w="0" w:type="dxa"/>
-            <w:bottom w:w="0" w:type="dxa"/>
-          </w:tblCellMar>
-        </w:tblPrEx>
-        <w:trPr>
-          <w:trHeight w:val="265"/>
-        </w:trPr>
-        <w:tc>
-          <w:tcPr>
-            <w:tcW w:w="2025" w:type="dxa"/>
-          </w:tcPr>
-          <w:p>
-            <w:pPr>
-              <w:rPr>
-                <w:b/>
-              </w:rPr>
-            </w:pPr>
-          </w:p>
-        </w:tc>
-        <w:tc>
-          <w:tcPr>
-            <w:tcW w:w="675" w:type="dxa"/>
-          </w:tcPr>
-          <w:p>
-            <w:r>
-              <w:t>5</w:t>
-            </w:r>
-          </w:p>
-        </w:tc>
-        <w:tc>
-          <w:tcPr>
-            <w:tcW w:w="7425" w:type="dxa"/>
-          </w:tcPr>
-          <w:p>
-            <w:r>
-              <w:t>User is now logged in to the server</w:t>
-            </w:r>
-          </w:p>
-        </w:tc>
-      </w:tr>
-      <w:tr>
-        <w:tblPrEx>
-          <w:tblCellMar>
-            <w:top w:w="0" w:type="dxa"/>
-            <w:bottom w:w="0" w:type="dxa"/>
-          </w:tblCellMar>
-        </w:tblPrEx>
-        <w:trPr>
-          <w:trHeight w:val="279"/>
-        </w:trPr>
-        <w:tc>
-          <w:tcPr>
-            <w:tcW w:w="2025" w:type="dxa"/>
-          </w:tcPr>
-          <w:p>
-            <w:pPr>
-              <w:rPr>
-                <w:b/>
-              </w:rPr>
-            </w:pPr>
-            <w:r>
-              <w:rPr>
-                <w:b/>
-              </w:rPr>
-              <w:t>Extensions</w:t>
-            </w:r>
-          </w:p>
-        </w:tc>
-        <w:tc>
-          <w:tcPr>
-            <w:tcW w:w="675" w:type="dxa"/>
-          </w:tcPr>
-          <w:p>
-            <w:r>
-              <w:rPr>
-                <w:b/>
-              </w:rPr>
-              <w:t>Step</w:t>
-            </w:r>
-          </w:p>
-        </w:tc>
-        <w:tc>
-          <w:tcPr>
-            <w:tcW w:w="7425" w:type="dxa"/>
-          </w:tcPr>
-          <w:p>
-            <w:r>
-              <w:rPr>
-                <w:b/>
-              </w:rPr>
-              <w:t>Branching Action</w:t>
-            </w:r>
-          </w:p>
-        </w:tc>
-      </w:tr>
-      <w:tr>
-        <w:tblPrEx>
-          <w:tblCellMar>
-            <w:top w:w="0" w:type="dxa"/>
-            <w:bottom w:w="0" w:type="dxa"/>
-          </w:tblCellMar>
-        </w:tblPrEx>
-        <w:trPr>
-          <w:trHeight w:val="530"/>
-        </w:trPr>
-        <w:tc>
-          <w:tcPr>
-            <w:tcW w:w="2025" w:type="dxa"/>
-          </w:tcPr>
-          <w:p>
-            <w:pPr>
-              <w:rPr>
-                <w:b/>
-              </w:rPr>
-            </w:pPr>
-          </w:p>
-        </w:tc>
-        <w:tc>
-          <w:tcPr>
-            <w:tcW w:w="675" w:type="dxa"/>
-          </w:tcPr>
-          <w:p>
-            <w:pPr>
-              <w:rPr>
-                <w:b/>
-              </w:rPr>
-            </w:pPr>
-            <w:r>
-              <w:t>4a</w:t>
-            </w:r>
-          </w:p>
-        </w:tc>
-        <w:tc>
-          <w:tcPr>
-            <w:tcW w:w="7425" w:type="dxa"/>
-          </w:tcPr>
-          <w:p>
-            <w:r>
-              <w:t>User entered incorrect login information: is not logged in and is re-prompted for ID and password</w:t>
-            </w:r>
           </w:p>
         </w:tc>
       </w:tr>

</xml_diff>

<commit_message>
Updated UseCaseDescriptions.txt and UseCases.docx under System Requirements folder
</commit_message>
<xml_diff>
--- a/System Requirements/UseCases.docx
+++ b/System Requirements/UseCases.docx
@@ -63,6 +63,8 @@
             <w:r>
               <w:t>1</w:t>
             </w:r>
+            <w:bookmarkStart w:id="0" w:name="_GoBack"/>
+            <w:bookmarkEnd w:id="0"/>
           </w:p>
         </w:tc>
       </w:tr>
@@ -572,6 +574,9 @@
             <w:r>
               <w:t>User creates ID and password</w:t>
             </w:r>
+            <w:r>
+              <w:t xml:space="preserve"> with an email account</w:t>
+            </w:r>
           </w:p>
         </w:tc>
       </w:tr>
@@ -667,6 +672,141 @@
             <w:r>
               <w:t>User is now registered on the server</w:t>
             </w:r>
+            <w:r>
+              <w:t>, and is prompted</w:t>
+            </w:r>
+            <w:r>
+              <w:t xml:space="preserve"> to verify their email</w:t>
+            </w:r>
+          </w:p>
+        </w:tc>
+      </w:tr>
+      <w:tr>
+        <w:tblPrEx>
+          <w:tblCellMar>
+            <w:top w:w="0" w:type="dxa"/>
+            <w:bottom w:w="0" w:type="dxa"/>
+          </w:tblCellMar>
+        </w:tblPrEx>
+        <w:trPr>
+          <w:trHeight w:val="265"/>
+        </w:trPr>
+        <w:tc>
+          <w:tcPr>
+            <w:tcW w:w="2025" w:type="dxa"/>
+          </w:tcPr>
+          <w:p>
+            <w:pPr>
+              <w:rPr>
+                <w:b/>
+              </w:rPr>
+            </w:pPr>
+          </w:p>
+        </w:tc>
+        <w:tc>
+          <w:tcPr>
+            <w:tcW w:w="675" w:type="dxa"/>
+          </w:tcPr>
+          <w:p>
+            <w:r>
+              <w:t>6</w:t>
+            </w:r>
+          </w:p>
+        </w:tc>
+        <w:tc>
+          <w:tcPr>
+            <w:tcW w:w="7425" w:type="dxa"/>
+          </w:tcPr>
+          <w:p>
+            <w:r>
+              <w:t>User’s email is sent a verification code after notifying user</w:t>
+            </w:r>
+          </w:p>
+        </w:tc>
+      </w:tr>
+      <w:tr>
+        <w:tblPrEx>
+          <w:tblCellMar>
+            <w:top w:w="0" w:type="dxa"/>
+            <w:bottom w:w="0" w:type="dxa"/>
+          </w:tblCellMar>
+        </w:tblPrEx>
+        <w:trPr>
+          <w:trHeight w:val="265"/>
+        </w:trPr>
+        <w:tc>
+          <w:tcPr>
+            <w:tcW w:w="2025" w:type="dxa"/>
+          </w:tcPr>
+          <w:p>
+            <w:pPr>
+              <w:rPr>
+                <w:b/>
+              </w:rPr>
+            </w:pPr>
+          </w:p>
+        </w:tc>
+        <w:tc>
+          <w:tcPr>
+            <w:tcW w:w="675" w:type="dxa"/>
+          </w:tcPr>
+          <w:p>
+            <w:r>
+              <w:t>7</w:t>
+            </w:r>
+          </w:p>
+        </w:tc>
+        <w:tc>
+          <w:tcPr>
+            <w:tcW w:w="7425" w:type="dxa"/>
+          </w:tcPr>
+          <w:p>
+            <w:r>
+              <w:t>User enters the verification code</w:t>
+            </w:r>
+          </w:p>
+        </w:tc>
+      </w:tr>
+      <w:tr>
+        <w:tblPrEx>
+          <w:tblCellMar>
+            <w:top w:w="0" w:type="dxa"/>
+            <w:bottom w:w="0" w:type="dxa"/>
+          </w:tblCellMar>
+        </w:tblPrEx>
+        <w:trPr>
+          <w:trHeight w:val="265"/>
+        </w:trPr>
+        <w:tc>
+          <w:tcPr>
+            <w:tcW w:w="2025" w:type="dxa"/>
+          </w:tcPr>
+          <w:p>
+            <w:pPr>
+              <w:rPr>
+                <w:b/>
+              </w:rPr>
+            </w:pPr>
+          </w:p>
+        </w:tc>
+        <w:tc>
+          <w:tcPr>
+            <w:tcW w:w="675" w:type="dxa"/>
+          </w:tcPr>
+          <w:p>
+            <w:r>
+              <w:t>8</w:t>
+            </w:r>
+          </w:p>
+        </w:tc>
+        <w:tc>
+          <w:tcPr>
+            <w:tcW w:w="7425" w:type="dxa"/>
+          </w:tcPr>
+          <w:p>
+            <w:r>
+              <w:t>User’s account is registered and verified</w:t>
+            </w:r>
           </w:p>
         </w:tc>
       </w:tr>
@@ -764,6 +904,138 @@
           <w:p>
             <w:r>
               <w:t>Error due to ID already being registered; prompt user for a different ID or to login using that ID if it is theirs</w:t>
+            </w:r>
+          </w:p>
+        </w:tc>
+      </w:tr>
+      <w:tr>
+        <w:tblPrEx>
+          <w:tblCellMar>
+            <w:top w:w="0" w:type="dxa"/>
+            <w:bottom w:w="0" w:type="dxa"/>
+          </w:tblCellMar>
+        </w:tblPrEx>
+        <w:trPr>
+          <w:trHeight w:val="530"/>
+        </w:trPr>
+        <w:tc>
+          <w:tcPr>
+            <w:tcW w:w="2025" w:type="dxa"/>
+          </w:tcPr>
+          <w:p>
+            <w:pPr>
+              <w:rPr>
+                <w:b/>
+              </w:rPr>
+            </w:pPr>
+          </w:p>
+        </w:tc>
+        <w:tc>
+          <w:tcPr>
+            <w:tcW w:w="675" w:type="dxa"/>
+          </w:tcPr>
+          <w:p>
+            <w:r>
+              <w:t>4b</w:t>
+            </w:r>
+          </w:p>
+        </w:tc>
+        <w:tc>
+          <w:tcPr>
+            <w:tcW w:w="7425" w:type="dxa"/>
+          </w:tcPr>
+          <w:p>
+            <w:r>
+              <w:t>Password fails to meet requirements</w:t>
+            </w:r>
+            <w:r>
+              <w:t>: Must have a number and be at least 8 characters long</w:t>
+            </w:r>
+          </w:p>
+        </w:tc>
+      </w:tr>
+      <w:tr>
+        <w:tblPrEx>
+          <w:tblCellMar>
+            <w:top w:w="0" w:type="dxa"/>
+            <w:bottom w:w="0" w:type="dxa"/>
+          </w:tblCellMar>
+        </w:tblPrEx>
+        <w:trPr>
+          <w:trHeight w:val="530"/>
+        </w:trPr>
+        <w:tc>
+          <w:tcPr>
+            <w:tcW w:w="2025" w:type="dxa"/>
+          </w:tcPr>
+          <w:p>
+            <w:pPr>
+              <w:rPr>
+                <w:b/>
+              </w:rPr>
+            </w:pPr>
+          </w:p>
+        </w:tc>
+        <w:tc>
+          <w:tcPr>
+            <w:tcW w:w="675" w:type="dxa"/>
+          </w:tcPr>
+          <w:p>
+            <w:r>
+              <w:t>7a</w:t>
+            </w:r>
+          </w:p>
+        </w:tc>
+        <w:tc>
+          <w:tcPr>
+            <w:tcW w:w="7425" w:type="dxa"/>
+          </w:tcPr>
+          <w:p>
+            <w:r>
+              <w:t>Verification code entered by user is incorrect; prompts user to enter correct code, and check their spam filter just in case</w:t>
+            </w:r>
+          </w:p>
+        </w:tc>
+      </w:tr>
+      <w:tr>
+        <w:tblPrEx>
+          <w:tblCellMar>
+            <w:top w:w="0" w:type="dxa"/>
+            <w:bottom w:w="0" w:type="dxa"/>
+          </w:tblCellMar>
+        </w:tblPrEx>
+        <w:trPr>
+          <w:trHeight w:val="530"/>
+        </w:trPr>
+        <w:tc>
+          <w:tcPr>
+            <w:tcW w:w="2025" w:type="dxa"/>
+          </w:tcPr>
+          <w:p>
+            <w:pPr>
+              <w:rPr>
+                <w:b/>
+              </w:rPr>
+            </w:pPr>
+          </w:p>
+        </w:tc>
+        <w:tc>
+          <w:tcPr>
+            <w:tcW w:w="675" w:type="dxa"/>
+          </w:tcPr>
+          <w:p>
+            <w:r>
+              <w:t>7b</w:t>
+            </w:r>
+          </w:p>
+        </w:tc>
+        <w:tc>
+          <w:tcPr>
+            <w:tcW w:w="7425" w:type="dxa"/>
+          </w:tcPr>
+          <w:p>
+            <w:r>
+              <w:t>User may request a new verification code from the server</w:t>
             </w:r>
           </w:p>
         </w:tc>
@@ -1606,6 +1878,7 @@
               <w:rPr>
                 <w:b/>
               </w:rPr>
+              <w:lastRenderedPageBreak/>
               <w:t>Open Issues</w:t>
             </w:r>
           </w:p>
@@ -1905,7 +2178,6 @@
               <w:rPr>
                 <w:b/>
               </w:rPr>
-              <w:lastRenderedPageBreak/>
               <w:t>Primary Actor</w:t>
             </w:r>
           </w:p>
@@ -2154,6 +2426,9 @@
             <w:r>
               <w:t>ion about the job, such as type of work desired, price, first name</w:t>
             </w:r>
+            <w:r>
+              <w:t>, and address</w:t>
+            </w:r>
           </w:p>
         </w:tc>
       </w:tr>
@@ -2395,8 +2670,822 @@
             <w:r>
               <w:t>is prompted by the site to finish entering all information</w:t>
             </w:r>
-            <w:bookmarkStart w:id="0" w:name="_GoBack"/>
-            <w:bookmarkEnd w:id="0"/>
+          </w:p>
+        </w:tc>
+      </w:tr>
+      <w:tr>
+        <w:tblPrEx>
+          <w:tblCellMar>
+            <w:top w:w="0" w:type="dxa"/>
+            <w:bottom w:w="0" w:type="dxa"/>
+          </w:tblCellMar>
+        </w:tblPrEx>
+        <w:trPr>
+          <w:cantSplit/>
+          <w:trHeight w:val="279"/>
+        </w:trPr>
+        <w:tc>
+          <w:tcPr>
+            <w:tcW w:w="2025" w:type="dxa"/>
+          </w:tcPr>
+          <w:p>
+            <w:pPr>
+              <w:rPr>
+                <w:b/>
+              </w:rPr>
+            </w:pPr>
+            <w:r>
+              <w:rPr>
+                <w:b/>
+              </w:rPr>
+              <w:t>Open Issues</w:t>
+            </w:r>
+          </w:p>
+        </w:tc>
+        <w:tc>
+          <w:tcPr>
+            <w:tcW w:w="8100" w:type="dxa"/>
+            <w:gridSpan w:val="2"/>
+          </w:tcPr>
+          <w:p/>
+        </w:tc>
+      </w:tr>
+    </w:tbl>
+    <w:p/>
+    <w:tbl>
+      <w:tblPr>
+        <w:tblW w:w="10125" w:type="dxa"/>
+        <w:tblBorders>
+          <w:top w:val="single" w:sz="6" w:space="0" w:color="000000"/>
+          <w:left w:val="single" w:sz="6" w:space="0" w:color="000000"/>
+          <w:bottom w:val="single" w:sz="6" w:space="0" w:color="000000"/>
+          <w:right w:val="single" w:sz="6" w:space="0" w:color="000000"/>
+          <w:insideH w:val="single" w:sz="6" w:space="0" w:color="000000"/>
+          <w:insideV w:val="single" w:sz="6" w:space="0" w:color="000000"/>
+        </w:tblBorders>
+        <w:tblLayout w:type="fixed"/>
+        <w:tblLook w:val="0000" w:firstRow="0" w:lastRow="0" w:firstColumn="0" w:lastColumn="0" w:noHBand="0" w:noVBand="0"/>
+      </w:tblPr>
+      <w:tblGrid>
+        <w:gridCol w:w="2025"/>
+        <w:gridCol w:w="675"/>
+        <w:gridCol w:w="7425"/>
+      </w:tblGrid>
+      <w:tr>
+        <w:tblPrEx>
+          <w:tblCellMar>
+            <w:top w:w="0" w:type="dxa"/>
+            <w:bottom w:w="0" w:type="dxa"/>
+          </w:tblCellMar>
+        </w:tblPrEx>
+        <w:trPr>
+          <w:trHeight w:val="265"/>
+        </w:trPr>
+        <w:tc>
+          <w:tcPr>
+            <w:tcW w:w="2025" w:type="dxa"/>
+          </w:tcPr>
+          <w:p>
+            <w:pPr>
+              <w:rPr>
+                <w:b/>
+                <w:bCs/>
+              </w:rPr>
+            </w:pPr>
+            <w:r>
+              <w:br w:type="page"/>
+            </w:r>
+            <w:r>
+              <w:rPr>
+                <w:b/>
+                <w:bCs/>
+              </w:rPr>
+              <w:t>Number</w:t>
+            </w:r>
+          </w:p>
+        </w:tc>
+        <w:tc>
+          <w:tcPr>
+            <w:tcW w:w="8100" w:type="dxa"/>
+            <w:gridSpan w:val="2"/>
+          </w:tcPr>
+          <w:p>
+            <w:r>
+              <w:t>4</w:t>
+            </w:r>
+          </w:p>
+        </w:tc>
+      </w:tr>
+      <w:tr>
+        <w:tblPrEx>
+          <w:tblCellMar>
+            <w:top w:w="0" w:type="dxa"/>
+            <w:bottom w:w="0" w:type="dxa"/>
+          </w:tblCellMar>
+        </w:tblPrEx>
+        <w:trPr>
+          <w:trHeight w:val="279"/>
+        </w:trPr>
+        <w:tc>
+          <w:tcPr>
+            <w:tcW w:w="2025" w:type="dxa"/>
+          </w:tcPr>
+          <w:p>
+            <w:pPr>
+              <w:pStyle w:val="Heading1"/>
+            </w:pPr>
+            <w:r>
+              <w:t>Name</w:t>
+            </w:r>
+          </w:p>
+        </w:tc>
+        <w:tc>
+          <w:tcPr>
+            <w:tcW w:w="8100" w:type="dxa"/>
+            <w:gridSpan w:val="2"/>
+          </w:tcPr>
+          <w:p>
+            <w:r>
+              <w:t>Worker Searches for</w:t>
+            </w:r>
+            <w:r>
+              <w:t xml:space="preserve"> Job</w:t>
+            </w:r>
+          </w:p>
+        </w:tc>
+      </w:tr>
+      <w:tr>
+        <w:tblPrEx>
+          <w:tblCellMar>
+            <w:top w:w="0" w:type="dxa"/>
+            <w:bottom w:w="0" w:type="dxa"/>
+          </w:tblCellMar>
+        </w:tblPrEx>
+        <w:trPr>
+          <w:trHeight w:val="265"/>
+        </w:trPr>
+        <w:tc>
+          <w:tcPr>
+            <w:tcW w:w="2025" w:type="dxa"/>
+          </w:tcPr>
+          <w:p>
+            <w:pPr>
+              <w:rPr>
+                <w:b/>
+              </w:rPr>
+            </w:pPr>
+            <w:r>
+              <w:rPr>
+                <w:b/>
+              </w:rPr>
+              <w:t>Summary</w:t>
+            </w:r>
+          </w:p>
+        </w:tc>
+        <w:tc>
+          <w:tcPr>
+            <w:tcW w:w="8100" w:type="dxa"/>
+            <w:gridSpan w:val="2"/>
+          </w:tcPr>
+          <w:p>
+            <w:r>
+              <w:t>Worker enters search criteria and is shown jobs matching those criteria</w:t>
+            </w:r>
+          </w:p>
+        </w:tc>
+      </w:tr>
+      <w:tr>
+        <w:tblPrEx>
+          <w:tblCellMar>
+            <w:top w:w="0" w:type="dxa"/>
+            <w:bottom w:w="0" w:type="dxa"/>
+          </w:tblCellMar>
+        </w:tblPrEx>
+        <w:trPr>
+          <w:trHeight w:val="279"/>
+        </w:trPr>
+        <w:tc>
+          <w:tcPr>
+            <w:tcW w:w="2025" w:type="dxa"/>
+          </w:tcPr>
+          <w:p>
+            <w:pPr>
+              <w:rPr>
+                <w:b/>
+              </w:rPr>
+            </w:pPr>
+            <w:r>
+              <w:rPr>
+                <w:b/>
+              </w:rPr>
+              <w:t>Priority</w:t>
+            </w:r>
+          </w:p>
+        </w:tc>
+        <w:tc>
+          <w:tcPr>
+            <w:tcW w:w="8100" w:type="dxa"/>
+            <w:gridSpan w:val="2"/>
+          </w:tcPr>
+          <w:p>
+            <w:r>
+              <w:t>5 (Highest)</w:t>
+            </w:r>
+          </w:p>
+        </w:tc>
+      </w:tr>
+      <w:tr>
+        <w:tblPrEx>
+          <w:tblCellMar>
+            <w:top w:w="0" w:type="dxa"/>
+            <w:bottom w:w="0" w:type="dxa"/>
+          </w:tblCellMar>
+        </w:tblPrEx>
+        <w:trPr>
+          <w:trHeight w:val="265"/>
+        </w:trPr>
+        <w:tc>
+          <w:tcPr>
+            <w:tcW w:w="2025" w:type="dxa"/>
+          </w:tcPr>
+          <w:p>
+            <w:pPr>
+              <w:rPr>
+                <w:b/>
+              </w:rPr>
+            </w:pPr>
+            <w:r>
+              <w:rPr>
+                <w:b/>
+              </w:rPr>
+              <w:t>Preconditions</w:t>
+            </w:r>
+          </w:p>
+        </w:tc>
+        <w:tc>
+          <w:tcPr>
+            <w:tcW w:w="8100" w:type="dxa"/>
+            <w:gridSpan w:val="2"/>
+          </w:tcPr>
+          <w:p>
+            <w:r>
+              <w:t>Worker is logged in</w:t>
+            </w:r>
+          </w:p>
+        </w:tc>
+      </w:tr>
+      <w:tr>
+        <w:tblPrEx>
+          <w:tblCellMar>
+            <w:top w:w="0" w:type="dxa"/>
+            <w:bottom w:w="0" w:type="dxa"/>
+          </w:tblCellMar>
+        </w:tblPrEx>
+        <w:trPr>
+          <w:trHeight w:val="265"/>
+        </w:trPr>
+        <w:tc>
+          <w:tcPr>
+            <w:tcW w:w="2025" w:type="dxa"/>
+          </w:tcPr>
+          <w:p>
+            <w:pPr>
+              <w:rPr>
+                <w:b/>
+              </w:rPr>
+            </w:pPr>
+            <w:proofErr w:type="spellStart"/>
+            <w:r>
+              <w:rPr>
+                <w:b/>
+              </w:rPr>
+              <w:t>Postconditions</w:t>
+            </w:r>
+            <w:proofErr w:type="spellEnd"/>
+          </w:p>
+        </w:tc>
+        <w:tc>
+          <w:tcPr>
+            <w:tcW w:w="8100" w:type="dxa"/>
+            <w:gridSpan w:val="2"/>
+          </w:tcPr>
+          <w:p>
+            <w:r>
+              <w:t>Job is created and listed on the website when searched for using proper criteria</w:t>
+            </w:r>
+          </w:p>
+        </w:tc>
+      </w:tr>
+      <w:tr>
+        <w:tblPrEx>
+          <w:tblCellMar>
+            <w:top w:w="0" w:type="dxa"/>
+            <w:bottom w:w="0" w:type="dxa"/>
+          </w:tblCellMar>
+        </w:tblPrEx>
+        <w:trPr>
+          <w:trHeight w:val="279"/>
+        </w:trPr>
+        <w:tc>
+          <w:tcPr>
+            <w:tcW w:w="2025" w:type="dxa"/>
+          </w:tcPr>
+          <w:p>
+            <w:pPr>
+              <w:rPr>
+                <w:b/>
+              </w:rPr>
+            </w:pPr>
+            <w:r>
+              <w:rPr>
+                <w:b/>
+              </w:rPr>
+              <w:t>Primary Actor</w:t>
+            </w:r>
+          </w:p>
+        </w:tc>
+        <w:tc>
+          <w:tcPr>
+            <w:tcW w:w="8100" w:type="dxa"/>
+            <w:gridSpan w:val="2"/>
+          </w:tcPr>
+          <w:p>
+            <w:r>
+              <w:t>Customer</w:t>
+            </w:r>
+          </w:p>
+        </w:tc>
+      </w:tr>
+      <w:tr>
+        <w:tblPrEx>
+          <w:tblCellMar>
+            <w:top w:w="0" w:type="dxa"/>
+            <w:bottom w:w="0" w:type="dxa"/>
+          </w:tblCellMar>
+        </w:tblPrEx>
+        <w:trPr>
+          <w:trHeight w:val="265"/>
+        </w:trPr>
+        <w:tc>
+          <w:tcPr>
+            <w:tcW w:w="2025" w:type="dxa"/>
+          </w:tcPr>
+          <w:p>
+            <w:pPr>
+              <w:rPr>
+                <w:b/>
+              </w:rPr>
+            </w:pPr>
+            <w:r>
+              <w:rPr>
+                <w:b/>
+              </w:rPr>
+              <w:t>Secondary Actors</w:t>
+            </w:r>
+          </w:p>
+        </w:tc>
+        <w:tc>
+          <w:tcPr>
+            <w:tcW w:w="8100" w:type="dxa"/>
+            <w:gridSpan w:val="2"/>
+          </w:tcPr>
+          <w:p>
+            <w:r>
+              <w:t>Server</w:t>
+            </w:r>
+          </w:p>
+        </w:tc>
+      </w:tr>
+      <w:tr>
+        <w:tblPrEx>
+          <w:tblCellMar>
+            <w:top w:w="0" w:type="dxa"/>
+            <w:bottom w:w="0" w:type="dxa"/>
+          </w:tblCellMar>
+        </w:tblPrEx>
+        <w:trPr>
+          <w:trHeight w:val="279"/>
+        </w:trPr>
+        <w:tc>
+          <w:tcPr>
+            <w:tcW w:w="2025" w:type="dxa"/>
+          </w:tcPr>
+          <w:p>
+            <w:pPr>
+              <w:rPr>
+                <w:b/>
+              </w:rPr>
+            </w:pPr>
+            <w:r>
+              <w:rPr>
+                <w:b/>
+              </w:rPr>
+              <w:t>Trigger</w:t>
+            </w:r>
+          </w:p>
+        </w:tc>
+        <w:tc>
+          <w:tcPr>
+            <w:tcW w:w="8100" w:type="dxa"/>
+            <w:gridSpan w:val="2"/>
+          </w:tcPr>
+          <w:p>
+            <w:r>
+              <w:t>Worker clicks the “Search for Jobs” button</w:t>
+            </w:r>
+          </w:p>
+        </w:tc>
+      </w:tr>
+      <w:tr>
+        <w:tblPrEx>
+          <w:tblCellMar>
+            <w:top w:w="0" w:type="dxa"/>
+            <w:bottom w:w="0" w:type="dxa"/>
+          </w:tblCellMar>
+        </w:tblPrEx>
+        <w:trPr>
+          <w:trHeight w:val="265"/>
+        </w:trPr>
+        <w:tc>
+          <w:tcPr>
+            <w:tcW w:w="2025" w:type="dxa"/>
+          </w:tcPr>
+          <w:p>
+            <w:pPr>
+              <w:rPr>
+                <w:b/>
+              </w:rPr>
+            </w:pPr>
+            <w:r>
+              <w:rPr>
+                <w:b/>
+              </w:rPr>
+              <w:t>Main Scenario</w:t>
+            </w:r>
+          </w:p>
+        </w:tc>
+        <w:tc>
+          <w:tcPr>
+            <w:tcW w:w="675" w:type="dxa"/>
+          </w:tcPr>
+          <w:p>
+            <w:r>
+              <w:rPr>
+                <w:b/>
+              </w:rPr>
+              <w:t>Step</w:t>
+            </w:r>
+            <w:r>
+              <w:t xml:space="preserve"> </w:t>
+            </w:r>
+          </w:p>
+        </w:tc>
+        <w:tc>
+          <w:tcPr>
+            <w:tcW w:w="7425" w:type="dxa"/>
+          </w:tcPr>
+          <w:p>
+            <w:r>
+              <w:rPr>
+                <w:b/>
+              </w:rPr>
+              <w:t>Action</w:t>
+            </w:r>
+          </w:p>
+        </w:tc>
+      </w:tr>
+      <w:tr>
+        <w:tblPrEx>
+          <w:tblCellMar>
+            <w:top w:w="0" w:type="dxa"/>
+            <w:bottom w:w="0" w:type="dxa"/>
+          </w:tblCellMar>
+        </w:tblPrEx>
+        <w:trPr>
+          <w:trHeight w:val="265"/>
+        </w:trPr>
+        <w:tc>
+          <w:tcPr>
+            <w:tcW w:w="2025" w:type="dxa"/>
+          </w:tcPr>
+          <w:p>
+            <w:pPr>
+              <w:rPr>
+                <w:b/>
+              </w:rPr>
+            </w:pPr>
+          </w:p>
+        </w:tc>
+        <w:tc>
+          <w:tcPr>
+            <w:tcW w:w="675" w:type="dxa"/>
+          </w:tcPr>
+          <w:p>
+            <w:pPr>
+              <w:rPr>
+                <w:b/>
+              </w:rPr>
+            </w:pPr>
+            <w:r>
+              <w:t>1</w:t>
+            </w:r>
+          </w:p>
+        </w:tc>
+        <w:tc>
+          <w:tcPr>
+            <w:tcW w:w="7425" w:type="dxa"/>
+          </w:tcPr>
+          <w:p>
+            <w:r>
+              <w:t>User clicks “</w:t>
+            </w:r>
+            <w:r>
+              <w:t>Search for Jobs</w:t>
+            </w:r>
+            <w:r>
+              <w:t>” button</w:t>
+            </w:r>
+          </w:p>
+        </w:tc>
+      </w:tr>
+      <w:tr>
+        <w:tblPrEx>
+          <w:tblCellMar>
+            <w:top w:w="0" w:type="dxa"/>
+            <w:bottom w:w="0" w:type="dxa"/>
+          </w:tblCellMar>
+        </w:tblPrEx>
+        <w:trPr>
+          <w:trHeight w:val="279"/>
+        </w:trPr>
+        <w:tc>
+          <w:tcPr>
+            <w:tcW w:w="2025" w:type="dxa"/>
+          </w:tcPr>
+          <w:p>
+            <w:pPr>
+              <w:rPr>
+                <w:b/>
+              </w:rPr>
+            </w:pPr>
+          </w:p>
+        </w:tc>
+        <w:tc>
+          <w:tcPr>
+            <w:tcW w:w="675" w:type="dxa"/>
+          </w:tcPr>
+          <w:p>
+            <w:r>
+              <w:t>2</w:t>
+            </w:r>
+          </w:p>
+        </w:tc>
+        <w:tc>
+          <w:tcPr>
+            <w:tcW w:w="7425" w:type="dxa"/>
+          </w:tcPr>
+          <w:p>
+            <w:r>
+              <w:t xml:space="preserve">User is prompted to </w:t>
+            </w:r>
+            <w:r>
+              <w:t>enter search criteria, such a</w:t>
+            </w:r>
+            <w:r>
+              <w:t>s review score, payment amount, closeness of job, type of work</w:t>
+            </w:r>
+          </w:p>
+        </w:tc>
+      </w:tr>
+      <w:tr>
+        <w:tblPrEx>
+          <w:tblCellMar>
+            <w:top w:w="0" w:type="dxa"/>
+            <w:bottom w:w="0" w:type="dxa"/>
+          </w:tblCellMar>
+        </w:tblPrEx>
+        <w:trPr>
+          <w:trHeight w:val="265"/>
+        </w:trPr>
+        <w:tc>
+          <w:tcPr>
+            <w:tcW w:w="2025" w:type="dxa"/>
+          </w:tcPr>
+          <w:p>
+            <w:pPr>
+              <w:rPr>
+                <w:b/>
+              </w:rPr>
+            </w:pPr>
+          </w:p>
+        </w:tc>
+        <w:tc>
+          <w:tcPr>
+            <w:tcW w:w="675" w:type="dxa"/>
+          </w:tcPr>
+          <w:p>
+            <w:r>
+              <w:t>3</w:t>
+            </w:r>
+          </w:p>
+        </w:tc>
+        <w:tc>
+          <w:tcPr>
+            <w:tcW w:w="7425" w:type="dxa"/>
+          </w:tcPr>
+          <w:p>
+            <w:r>
+              <w:t>User clicks “ok”</w:t>
+            </w:r>
+          </w:p>
+        </w:tc>
+      </w:tr>
+      <w:tr>
+        <w:tblPrEx>
+          <w:tblCellMar>
+            <w:top w:w="0" w:type="dxa"/>
+            <w:bottom w:w="0" w:type="dxa"/>
+          </w:tblCellMar>
+        </w:tblPrEx>
+        <w:trPr>
+          <w:trHeight w:val="265"/>
+        </w:trPr>
+        <w:tc>
+          <w:tcPr>
+            <w:tcW w:w="2025" w:type="dxa"/>
+          </w:tcPr>
+          <w:p>
+            <w:pPr>
+              <w:rPr>
+                <w:b/>
+              </w:rPr>
+            </w:pPr>
+          </w:p>
+        </w:tc>
+        <w:tc>
+          <w:tcPr>
+            <w:tcW w:w="675" w:type="dxa"/>
+          </w:tcPr>
+          <w:p>
+            <w:r>
+              <w:t>4</w:t>
+            </w:r>
+          </w:p>
+        </w:tc>
+        <w:tc>
+          <w:tcPr>
+            <w:tcW w:w="7425" w:type="dxa"/>
+          </w:tcPr>
+          <w:p>
+            <w:r>
+              <w:t>Criteria are sent to the server, which is searched for jobs matching the criteria listed</w:t>
+            </w:r>
+          </w:p>
+        </w:tc>
+      </w:tr>
+      <w:tr>
+        <w:tblPrEx>
+          <w:tblCellMar>
+            <w:top w:w="0" w:type="dxa"/>
+            <w:bottom w:w="0" w:type="dxa"/>
+          </w:tblCellMar>
+        </w:tblPrEx>
+        <w:trPr>
+          <w:trHeight w:val="265"/>
+        </w:trPr>
+        <w:tc>
+          <w:tcPr>
+            <w:tcW w:w="2025" w:type="dxa"/>
+          </w:tcPr>
+          <w:p>
+            <w:pPr>
+              <w:rPr>
+                <w:b/>
+              </w:rPr>
+            </w:pPr>
+          </w:p>
+        </w:tc>
+        <w:tc>
+          <w:tcPr>
+            <w:tcW w:w="675" w:type="dxa"/>
+          </w:tcPr>
+          <w:p>
+            <w:r>
+              <w:t>5</w:t>
+            </w:r>
+          </w:p>
+        </w:tc>
+        <w:tc>
+          <w:tcPr>
+            <w:tcW w:w="7425" w:type="dxa"/>
+          </w:tcPr>
+          <w:p>
+            <w:r>
+              <w:t>Jobs are listed for the User to browse</w:t>
+            </w:r>
+          </w:p>
+        </w:tc>
+      </w:tr>
+      <w:tr>
+        <w:tblPrEx>
+          <w:tblCellMar>
+            <w:top w:w="0" w:type="dxa"/>
+            <w:bottom w:w="0" w:type="dxa"/>
+          </w:tblCellMar>
+        </w:tblPrEx>
+        <w:trPr>
+          <w:trHeight w:val="279"/>
+        </w:trPr>
+        <w:tc>
+          <w:tcPr>
+            <w:tcW w:w="2025" w:type="dxa"/>
+          </w:tcPr>
+          <w:p>
+            <w:pPr>
+              <w:rPr>
+                <w:b/>
+              </w:rPr>
+            </w:pPr>
+            <w:r>
+              <w:rPr>
+                <w:b/>
+              </w:rPr>
+              <w:t>Extensions</w:t>
+            </w:r>
+          </w:p>
+        </w:tc>
+        <w:tc>
+          <w:tcPr>
+            <w:tcW w:w="675" w:type="dxa"/>
+          </w:tcPr>
+          <w:p>
+            <w:r>
+              <w:rPr>
+                <w:b/>
+              </w:rPr>
+              <w:t>Step</w:t>
+            </w:r>
+          </w:p>
+        </w:tc>
+        <w:tc>
+          <w:tcPr>
+            <w:tcW w:w="7425" w:type="dxa"/>
+          </w:tcPr>
+          <w:p>
+            <w:r>
+              <w:rPr>
+                <w:b/>
+              </w:rPr>
+              <w:t>Branching Action</w:t>
+            </w:r>
+          </w:p>
+        </w:tc>
+      </w:tr>
+      <w:tr>
+        <w:tblPrEx>
+          <w:tblCellMar>
+            <w:top w:w="0" w:type="dxa"/>
+            <w:bottom w:w="0" w:type="dxa"/>
+          </w:tblCellMar>
+        </w:tblPrEx>
+        <w:trPr>
+          <w:trHeight w:val="530"/>
+        </w:trPr>
+        <w:tc>
+          <w:tcPr>
+            <w:tcW w:w="2025" w:type="dxa"/>
+          </w:tcPr>
+          <w:p>
+            <w:pPr>
+              <w:rPr>
+                <w:b/>
+              </w:rPr>
+            </w:pPr>
+          </w:p>
+        </w:tc>
+        <w:tc>
+          <w:tcPr>
+            <w:tcW w:w="675" w:type="dxa"/>
+          </w:tcPr>
+          <w:p>
+            <w:pPr>
+              <w:rPr>
+                <w:b/>
+              </w:rPr>
+            </w:pPr>
+            <w:r>
+              <w:t>4a</w:t>
+            </w:r>
+          </w:p>
+        </w:tc>
+        <w:tc>
+          <w:tcPr>
+            <w:tcW w:w="7425" w:type="dxa"/>
+          </w:tcPr>
+          <w:p>
+            <w:r>
+              <w:t>User fails to enter information required for a job, is prompted by the site to finish entering all information</w:t>
+            </w:r>
           </w:p>
         </w:tc>
       </w:tr>

</xml_diff>

<commit_message>
Added more use cases to UseCaseDescriptions.txt as well as added more charts to UseCases.docx
</commit_message>
<xml_diff>
--- a/System Requirements/UseCases.docx
+++ b/System Requirements/UseCases.docx
@@ -63,8 +63,6 @@
             <w:r>
               <w:t>1</w:t>
             </w:r>
-            <w:bookmarkStart w:id="0" w:name="_GoBack"/>
-            <w:bookmarkEnd w:id="0"/>
           </w:p>
         </w:tc>
       </w:tr>
@@ -531,6 +529,9 @@
             <w:r>
               <w:t>User is prompted to create an ID and password</w:t>
             </w:r>
+            <w:r>
+              <w:t>, and select account type (Worker or Customer)</w:t>
+            </w:r>
           </w:p>
         </w:tc>
       </w:tr>
@@ -618,7 +619,13 @@
           </w:tcPr>
           <w:p>
             <w:r>
-              <w:t xml:space="preserve">ID, Password are </w:t>
+              <w:t>ID, Password</w:t>
+            </w:r>
+            <w:r>
+              <w:t>, and account type</w:t>
+            </w:r>
+            <w:r>
+              <w:t xml:space="preserve"> are </w:t>
             </w:r>
             <w:r>
               <w:t>sent to</w:t>
@@ -1878,7 +1885,6 @@
               <w:rPr>
                 <w:b/>
               </w:rPr>
-              <w:lastRenderedPageBreak/>
               <w:t>Open Issues</w:t>
             </w:r>
           </w:p>
@@ -2189,7 +2195,13 @@
           </w:tcPr>
           <w:p>
             <w:r>
+              <w:t>User (</w:t>
+            </w:r>
+            <w:r>
               <w:t>Customer</w:t>
+            </w:r>
+            <w:r>
+              <w:t>)</w:t>
             </w:r>
           </w:p>
         </w:tc>
@@ -3011,7 +3023,7 @@
           </w:tcPr>
           <w:p>
             <w:r>
-              <w:t>Customer</w:t>
+              <w:t>User (Worker)</w:t>
             </w:r>
           </w:p>
         </w:tc>
@@ -3338,7 +3350,16 @@
           </w:tcPr>
           <w:p>
             <w:r>
-              <w:t>Criteria are sent to the server, which is searched for jobs matching the criteria listed</w:t>
+              <w:t>Criteria are sent to the se</w:t>
+            </w:r>
+            <w:r>
+              <w:t>rver, whose job listings are</w:t>
+            </w:r>
+            <w:r>
+              <w:t xml:space="preserve"> searched for j</w:t>
+            </w:r>
+            <w:r>
+              <w:t>obs matching the criteria input by User</w:t>
             </w:r>
           </w:p>
         </w:tc>
@@ -3474,7 +3495,7 @@
               </w:rPr>
             </w:pPr>
             <w:r>
-              <w:t>4a</w:t>
+              <w:t>5a</w:t>
             </w:r>
           </w:p>
         </w:tc>
@@ -3484,8 +3505,10 @@
           </w:tcPr>
           <w:p>
             <w:r>
-              <w:t>User fails to enter information required for a job, is prompted by the site to finish entering all information</w:t>
-            </w:r>
+              <w:t>Input data does not match any listings on the server; User is informed of the result and prompted to widen their search</w:t>
+            </w:r>
+            <w:bookmarkStart w:id="0" w:name="_GoBack"/>
+            <w:bookmarkEnd w:id="0"/>
           </w:p>
         </w:tc>
       </w:tr>

</xml_diff>

<commit_message>
Added cases 5 and 9 to UseCases.docx
</commit_message>
<xml_diff>
--- a/System Requirements/UseCases.docx
+++ b/System Requirements/UseCases.docx
@@ -622,7 +622,13 @@
               <w:t>ID, Password</w:t>
             </w:r>
             <w:r>
-              <w:t>, and account type</w:t>
+              <w:t>,</w:t>
+            </w:r>
+            <w:r>
+              <w:t xml:space="preserve"> email,</w:t>
+            </w:r>
+            <w:r>
+              <w:t xml:space="preserve"> and account type</w:t>
             </w:r>
             <w:r>
               <w:t xml:space="preserve"> are </w:t>
@@ -679,35 +685,35 @@
             <w:r>
               <w:t>User is now registered on the server</w:t>
             </w:r>
-            <w:r>
-              <w:t>, and is prompted</w:t>
-            </w:r>
-            <w:r>
-              <w:t xml:space="preserve"> to verify their email</w:t>
-            </w:r>
-          </w:p>
-        </w:tc>
-      </w:tr>
-      <w:tr>
-        <w:tblPrEx>
-          <w:tblCellMar>
-            <w:top w:w="0" w:type="dxa"/>
-            <w:bottom w:w="0" w:type="dxa"/>
-          </w:tblCellMar>
-        </w:tblPrEx>
-        <w:trPr>
-          <w:trHeight w:val="265"/>
-        </w:trPr>
-        <w:tc>
-          <w:tcPr>
-            <w:tcW w:w="2025" w:type="dxa"/>
-          </w:tcPr>
-          <w:p>
-            <w:pPr>
-              <w:rPr>
-                <w:b/>
-              </w:rPr>
-            </w:pPr>
+          </w:p>
+        </w:tc>
+      </w:tr>
+      <w:tr>
+        <w:tblPrEx>
+          <w:tblCellMar>
+            <w:top w:w="0" w:type="dxa"/>
+            <w:bottom w:w="0" w:type="dxa"/>
+          </w:tblCellMar>
+        </w:tblPrEx>
+        <w:trPr>
+          <w:trHeight w:val="279"/>
+        </w:trPr>
+        <w:tc>
+          <w:tcPr>
+            <w:tcW w:w="2025" w:type="dxa"/>
+          </w:tcPr>
+          <w:p>
+            <w:pPr>
+              <w:rPr>
+                <w:b/>
+              </w:rPr>
+            </w:pPr>
+            <w:r>
+              <w:rPr>
+                <w:b/>
+              </w:rPr>
+              <w:t>Extensions</w:t>
+            </w:r>
           </w:p>
         </w:tc>
         <w:tc>
@@ -716,7 +722,10 @@
           </w:tcPr>
           <w:p>
             <w:r>
-              <w:t>6</w:t>
+              <w:rPr>
+                <w:b/>
+              </w:rPr>
+              <w:t>Step</w:t>
             </w:r>
           </w:p>
         </w:tc>
@@ -726,20 +735,23 @@
           </w:tcPr>
           <w:p>
             <w:r>
-              <w:t>User’s email is sent a verification code after notifying user</w:t>
-            </w:r>
-          </w:p>
-        </w:tc>
-      </w:tr>
-      <w:tr>
-        <w:tblPrEx>
-          <w:tblCellMar>
-            <w:top w:w="0" w:type="dxa"/>
-            <w:bottom w:w="0" w:type="dxa"/>
-          </w:tblCellMar>
-        </w:tblPrEx>
-        <w:trPr>
-          <w:trHeight w:val="265"/>
+              <w:rPr>
+                <w:b/>
+              </w:rPr>
+              <w:t>Branching Action</w:t>
+            </w:r>
+          </w:p>
+        </w:tc>
+      </w:tr>
+      <w:tr>
+        <w:tblPrEx>
+          <w:tblCellMar>
+            <w:top w:w="0" w:type="dxa"/>
+            <w:bottom w:w="0" w:type="dxa"/>
+          </w:tblCellMar>
+        </w:tblPrEx>
+        <w:trPr>
+          <w:trHeight w:val="530"/>
         </w:trPr>
         <w:tc>
           <w:tcPr>
@@ -759,7 +771,7 @@
           </w:tcPr>
           <w:p>
             <w:r>
-              <w:t>7</w:t>
+              <w:t>4a</w:t>
             </w:r>
           </w:p>
         </w:tc>
@@ -769,20 +781,20 @@
           </w:tcPr>
           <w:p>
             <w:r>
-              <w:t>User enters the verification code</w:t>
-            </w:r>
-          </w:p>
-        </w:tc>
-      </w:tr>
-      <w:tr>
-        <w:tblPrEx>
-          <w:tblCellMar>
-            <w:top w:w="0" w:type="dxa"/>
-            <w:bottom w:w="0" w:type="dxa"/>
-          </w:tblCellMar>
-        </w:tblPrEx>
-        <w:trPr>
-          <w:trHeight w:val="265"/>
+              <w:t>Error due to ID already being registered; prompt user for a different ID or to login using that ID if it is theirs</w:t>
+            </w:r>
+          </w:p>
+        </w:tc>
+      </w:tr>
+      <w:tr>
+        <w:tblPrEx>
+          <w:tblCellMar>
+            <w:top w:w="0" w:type="dxa"/>
+            <w:bottom w:w="0" w:type="dxa"/>
+          </w:tblCellMar>
+        </w:tblPrEx>
+        <w:trPr>
+          <w:trHeight w:val="530"/>
         </w:trPr>
         <w:tc>
           <w:tcPr>
@@ -802,7 +814,7 @@
           </w:tcPr>
           <w:p>
             <w:r>
-              <w:t>8</w:t>
+              <w:t>4b</w:t>
             </w:r>
           </w:p>
         </w:tc>
@@ -812,37 +824,34 @@
           </w:tcPr>
           <w:p>
             <w:r>
-              <w:t>User’s account is registered and verified</w:t>
-            </w:r>
-          </w:p>
-        </w:tc>
-      </w:tr>
-      <w:tr>
-        <w:tblPrEx>
-          <w:tblCellMar>
-            <w:top w:w="0" w:type="dxa"/>
-            <w:bottom w:w="0" w:type="dxa"/>
-          </w:tblCellMar>
-        </w:tblPrEx>
-        <w:trPr>
-          <w:trHeight w:val="279"/>
-        </w:trPr>
-        <w:tc>
-          <w:tcPr>
-            <w:tcW w:w="2025" w:type="dxa"/>
-          </w:tcPr>
-          <w:p>
-            <w:pPr>
-              <w:rPr>
-                <w:b/>
-              </w:rPr>
-            </w:pPr>
-            <w:r>
-              <w:rPr>
-                <w:b/>
-              </w:rPr>
-              <w:t>Extensions</w:t>
-            </w:r>
+              <w:t>Password fails to meet requirements</w:t>
+            </w:r>
+            <w:r>
+              <w:t>: Must have a number and be at least 8 characters long</w:t>
+            </w:r>
+          </w:p>
+        </w:tc>
+      </w:tr>
+      <w:tr>
+        <w:tblPrEx>
+          <w:tblCellMar>
+            <w:top w:w="0" w:type="dxa"/>
+            <w:bottom w:w="0" w:type="dxa"/>
+          </w:tblCellMar>
+        </w:tblPrEx>
+        <w:trPr>
+          <w:trHeight w:val="530"/>
+        </w:trPr>
+        <w:tc>
+          <w:tcPr>
+            <w:tcW w:w="2025" w:type="dxa"/>
+          </w:tcPr>
+          <w:p>
+            <w:pPr>
+              <w:rPr>
+                <w:b/>
+              </w:rPr>
+            </w:pPr>
           </w:p>
         </w:tc>
         <w:tc>
@@ -851,10 +860,7 @@
           </w:tcPr>
           <w:p>
             <w:r>
-              <w:rPr>
-                <w:b/>
-              </w:rPr>
-              <w:t>Step</w:t>
+              <w:t>4c</w:t>
             </w:r>
           </w:p>
         </w:tc>
@@ -864,185 +870,7 @@
           </w:tcPr>
           <w:p>
             <w:r>
-              <w:rPr>
-                <w:b/>
-              </w:rPr>
-              <w:t>Branching Action</w:t>
-            </w:r>
-          </w:p>
-        </w:tc>
-      </w:tr>
-      <w:tr>
-        <w:tblPrEx>
-          <w:tblCellMar>
-            <w:top w:w="0" w:type="dxa"/>
-            <w:bottom w:w="0" w:type="dxa"/>
-          </w:tblCellMar>
-        </w:tblPrEx>
-        <w:trPr>
-          <w:trHeight w:val="530"/>
-        </w:trPr>
-        <w:tc>
-          <w:tcPr>
-            <w:tcW w:w="2025" w:type="dxa"/>
-          </w:tcPr>
-          <w:p>
-            <w:pPr>
-              <w:rPr>
-                <w:b/>
-              </w:rPr>
-            </w:pPr>
-          </w:p>
-        </w:tc>
-        <w:tc>
-          <w:tcPr>
-            <w:tcW w:w="675" w:type="dxa"/>
-          </w:tcPr>
-          <w:p>
-            <w:r>
-              <w:t>4a</w:t>
-            </w:r>
-          </w:p>
-        </w:tc>
-        <w:tc>
-          <w:tcPr>
-            <w:tcW w:w="7425" w:type="dxa"/>
-          </w:tcPr>
-          <w:p>
-            <w:r>
-              <w:t>Error due to ID already being registered; prompt user for a different ID or to login using that ID if it is theirs</w:t>
-            </w:r>
-          </w:p>
-        </w:tc>
-      </w:tr>
-      <w:tr>
-        <w:tblPrEx>
-          <w:tblCellMar>
-            <w:top w:w="0" w:type="dxa"/>
-            <w:bottom w:w="0" w:type="dxa"/>
-          </w:tblCellMar>
-        </w:tblPrEx>
-        <w:trPr>
-          <w:trHeight w:val="530"/>
-        </w:trPr>
-        <w:tc>
-          <w:tcPr>
-            <w:tcW w:w="2025" w:type="dxa"/>
-          </w:tcPr>
-          <w:p>
-            <w:pPr>
-              <w:rPr>
-                <w:b/>
-              </w:rPr>
-            </w:pPr>
-          </w:p>
-        </w:tc>
-        <w:tc>
-          <w:tcPr>
-            <w:tcW w:w="675" w:type="dxa"/>
-          </w:tcPr>
-          <w:p>
-            <w:r>
-              <w:t>4b</w:t>
-            </w:r>
-          </w:p>
-        </w:tc>
-        <w:tc>
-          <w:tcPr>
-            <w:tcW w:w="7425" w:type="dxa"/>
-          </w:tcPr>
-          <w:p>
-            <w:r>
-              <w:t>Password fails to meet requirements</w:t>
-            </w:r>
-            <w:r>
-              <w:t>: Must have a number and be at least 8 characters long</w:t>
-            </w:r>
-          </w:p>
-        </w:tc>
-      </w:tr>
-      <w:tr>
-        <w:tblPrEx>
-          <w:tblCellMar>
-            <w:top w:w="0" w:type="dxa"/>
-            <w:bottom w:w="0" w:type="dxa"/>
-          </w:tblCellMar>
-        </w:tblPrEx>
-        <w:trPr>
-          <w:trHeight w:val="530"/>
-        </w:trPr>
-        <w:tc>
-          <w:tcPr>
-            <w:tcW w:w="2025" w:type="dxa"/>
-          </w:tcPr>
-          <w:p>
-            <w:pPr>
-              <w:rPr>
-                <w:b/>
-              </w:rPr>
-            </w:pPr>
-          </w:p>
-        </w:tc>
-        <w:tc>
-          <w:tcPr>
-            <w:tcW w:w="675" w:type="dxa"/>
-          </w:tcPr>
-          <w:p>
-            <w:r>
-              <w:t>7a</w:t>
-            </w:r>
-          </w:p>
-        </w:tc>
-        <w:tc>
-          <w:tcPr>
-            <w:tcW w:w="7425" w:type="dxa"/>
-          </w:tcPr>
-          <w:p>
-            <w:r>
-              <w:t>Verification code entered by user is incorrect; prompts user to enter correct code, and check their spam filter just in case</w:t>
-            </w:r>
-          </w:p>
-        </w:tc>
-      </w:tr>
-      <w:tr>
-        <w:tblPrEx>
-          <w:tblCellMar>
-            <w:top w:w="0" w:type="dxa"/>
-            <w:bottom w:w="0" w:type="dxa"/>
-          </w:tblCellMar>
-        </w:tblPrEx>
-        <w:trPr>
-          <w:trHeight w:val="530"/>
-        </w:trPr>
-        <w:tc>
-          <w:tcPr>
-            <w:tcW w:w="2025" w:type="dxa"/>
-          </w:tcPr>
-          <w:p>
-            <w:pPr>
-              <w:rPr>
-                <w:b/>
-              </w:rPr>
-            </w:pPr>
-          </w:p>
-        </w:tc>
-        <w:tc>
-          <w:tcPr>
-            <w:tcW w:w="675" w:type="dxa"/>
-          </w:tcPr>
-          <w:p>
-            <w:r>
-              <w:t>7b</w:t>
-            </w:r>
-          </w:p>
-        </w:tc>
-        <w:tc>
-          <w:tcPr>
-            <w:tcW w:w="7425" w:type="dxa"/>
-          </w:tcPr>
-          <w:p>
-            <w:r>
-              <w:t>User may request a new verification code from the server</w:t>
+              <w:t>Email is of an invalid format, so the user is prompted for a valid email until a valid one is provided</w:t>
             </w:r>
           </w:p>
         </w:tc>
@@ -1982,6 +1810,7 @@
               <w:pStyle w:val="Heading1"/>
             </w:pPr>
             <w:r>
+              <w:lastRenderedPageBreak/>
               <w:t>Name</w:t>
             </w:r>
           </w:p>
@@ -2430,10 +2259,7 @@
           </w:tcPr>
           <w:p>
             <w:r>
-              <w:t>User is prom</w:t>
-            </w:r>
-            <w:r>
-              <w:t>pted to enter informat</w:t>
+              <w:t>User is prompted to enter informat</w:t>
             </w:r>
             <w:r>
               <w:t>ion about the job, such as type of work desired, price, first name</w:t>
@@ -2818,7 +2644,820 @@
           </w:tcPr>
           <w:p>
             <w:r>
-              <w:t>Worker Searches for</w:t>
+              <w:t>Worker Searches for Job</w:t>
+            </w:r>
+          </w:p>
+        </w:tc>
+      </w:tr>
+      <w:tr>
+        <w:tblPrEx>
+          <w:tblCellMar>
+            <w:top w:w="0" w:type="dxa"/>
+            <w:bottom w:w="0" w:type="dxa"/>
+          </w:tblCellMar>
+        </w:tblPrEx>
+        <w:trPr>
+          <w:trHeight w:val="265"/>
+        </w:trPr>
+        <w:tc>
+          <w:tcPr>
+            <w:tcW w:w="2025" w:type="dxa"/>
+          </w:tcPr>
+          <w:p>
+            <w:pPr>
+              <w:rPr>
+                <w:b/>
+              </w:rPr>
+            </w:pPr>
+            <w:r>
+              <w:rPr>
+                <w:b/>
+              </w:rPr>
+              <w:t>Summary</w:t>
+            </w:r>
+          </w:p>
+        </w:tc>
+        <w:tc>
+          <w:tcPr>
+            <w:tcW w:w="8100" w:type="dxa"/>
+            <w:gridSpan w:val="2"/>
+          </w:tcPr>
+          <w:p>
+            <w:r>
+              <w:t>Worker enters search criteria and is shown jobs matching those criteria</w:t>
+            </w:r>
+          </w:p>
+        </w:tc>
+      </w:tr>
+      <w:tr>
+        <w:tblPrEx>
+          <w:tblCellMar>
+            <w:top w:w="0" w:type="dxa"/>
+            <w:bottom w:w="0" w:type="dxa"/>
+          </w:tblCellMar>
+        </w:tblPrEx>
+        <w:trPr>
+          <w:trHeight w:val="279"/>
+        </w:trPr>
+        <w:tc>
+          <w:tcPr>
+            <w:tcW w:w="2025" w:type="dxa"/>
+          </w:tcPr>
+          <w:p>
+            <w:pPr>
+              <w:rPr>
+                <w:b/>
+              </w:rPr>
+            </w:pPr>
+            <w:r>
+              <w:rPr>
+                <w:b/>
+              </w:rPr>
+              <w:t>Priority</w:t>
+            </w:r>
+          </w:p>
+        </w:tc>
+        <w:tc>
+          <w:tcPr>
+            <w:tcW w:w="8100" w:type="dxa"/>
+            <w:gridSpan w:val="2"/>
+          </w:tcPr>
+          <w:p>
+            <w:r>
+              <w:t>5 (Highest)</w:t>
+            </w:r>
+          </w:p>
+        </w:tc>
+      </w:tr>
+      <w:tr>
+        <w:tblPrEx>
+          <w:tblCellMar>
+            <w:top w:w="0" w:type="dxa"/>
+            <w:bottom w:w="0" w:type="dxa"/>
+          </w:tblCellMar>
+        </w:tblPrEx>
+        <w:trPr>
+          <w:trHeight w:val="265"/>
+        </w:trPr>
+        <w:tc>
+          <w:tcPr>
+            <w:tcW w:w="2025" w:type="dxa"/>
+          </w:tcPr>
+          <w:p>
+            <w:pPr>
+              <w:rPr>
+                <w:b/>
+              </w:rPr>
+            </w:pPr>
+            <w:r>
+              <w:rPr>
+                <w:b/>
+              </w:rPr>
+              <w:t>Preconditions</w:t>
+            </w:r>
+          </w:p>
+        </w:tc>
+        <w:tc>
+          <w:tcPr>
+            <w:tcW w:w="8100" w:type="dxa"/>
+            <w:gridSpan w:val="2"/>
+          </w:tcPr>
+          <w:p>
+            <w:r>
+              <w:t>Worker is logged in</w:t>
+            </w:r>
+          </w:p>
+        </w:tc>
+      </w:tr>
+      <w:tr>
+        <w:tblPrEx>
+          <w:tblCellMar>
+            <w:top w:w="0" w:type="dxa"/>
+            <w:bottom w:w="0" w:type="dxa"/>
+          </w:tblCellMar>
+        </w:tblPrEx>
+        <w:trPr>
+          <w:trHeight w:val="265"/>
+        </w:trPr>
+        <w:tc>
+          <w:tcPr>
+            <w:tcW w:w="2025" w:type="dxa"/>
+          </w:tcPr>
+          <w:p>
+            <w:pPr>
+              <w:rPr>
+                <w:b/>
+              </w:rPr>
+            </w:pPr>
+            <w:proofErr w:type="spellStart"/>
+            <w:r>
+              <w:rPr>
+                <w:b/>
+              </w:rPr>
+              <w:t>Postconditions</w:t>
+            </w:r>
+            <w:proofErr w:type="spellEnd"/>
+          </w:p>
+        </w:tc>
+        <w:tc>
+          <w:tcPr>
+            <w:tcW w:w="8100" w:type="dxa"/>
+            <w:gridSpan w:val="2"/>
+          </w:tcPr>
+          <w:p>
+            <w:r>
+              <w:t>Jobs matching the input criteria are displayed on the site</w:t>
+            </w:r>
+          </w:p>
+        </w:tc>
+      </w:tr>
+      <w:tr>
+        <w:tblPrEx>
+          <w:tblCellMar>
+            <w:top w:w="0" w:type="dxa"/>
+            <w:bottom w:w="0" w:type="dxa"/>
+          </w:tblCellMar>
+        </w:tblPrEx>
+        <w:trPr>
+          <w:trHeight w:val="279"/>
+        </w:trPr>
+        <w:tc>
+          <w:tcPr>
+            <w:tcW w:w="2025" w:type="dxa"/>
+          </w:tcPr>
+          <w:p>
+            <w:pPr>
+              <w:rPr>
+                <w:b/>
+              </w:rPr>
+            </w:pPr>
+            <w:r>
+              <w:rPr>
+                <w:b/>
+              </w:rPr>
+              <w:t>Primary Actor</w:t>
+            </w:r>
+          </w:p>
+        </w:tc>
+        <w:tc>
+          <w:tcPr>
+            <w:tcW w:w="8100" w:type="dxa"/>
+            <w:gridSpan w:val="2"/>
+          </w:tcPr>
+          <w:p>
+            <w:r>
+              <w:t>User (Worker)</w:t>
+            </w:r>
+          </w:p>
+        </w:tc>
+      </w:tr>
+      <w:tr>
+        <w:tblPrEx>
+          <w:tblCellMar>
+            <w:top w:w="0" w:type="dxa"/>
+            <w:bottom w:w="0" w:type="dxa"/>
+          </w:tblCellMar>
+        </w:tblPrEx>
+        <w:trPr>
+          <w:trHeight w:val="265"/>
+        </w:trPr>
+        <w:tc>
+          <w:tcPr>
+            <w:tcW w:w="2025" w:type="dxa"/>
+          </w:tcPr>
+          <w:p>
+            <w:pPr>
+              <w:rPr>
+                <w:b/>
+              </w:rPr>
+            </w:pPr>
+            <w:r>
+              <w:rPr>
+                <w:b/>
+              </w:rPr>
+              <w:t>Secondary Actors</w:t>
+            </w:r>
+          </w:p>
+        </w:tc>
+        <w:tc>
+          <w:tcPr>
+            <w:tcW w:w="8100" w:type="dxa"/>
+            <w:gridSpan w:val="2"/>
+          </w:tcPr>
+          <w:p>
+            <w:r>
+              <w:t>Server</w:t>
+            </w:r>
+          </w:p>
+        </w:tc>
+      </w:tr>
+      <w:tr>
+        <w:tblPrEx>
+          <w:tblCellMar>
+            <w:top w:w="0" w:type="dxa"/>
+            <w:bottom w:w="0" w:type="dxa"/>
+          </w:tblCellMar>
+        </w:tblPrEx>
+        <w:trPr>
+          <w:trHeight w:val="279"/>
+        </w:trPr>
+        <w:tc>
+          <w:tcPr>
+            <w:tcW w:w="2025" w:type="dxa"/>
+          </w:tcPr>
+          <w:p>
+            <w:pPr>
+              <w:rPr>
+                <w:b/>
+              </w:rPr>
+            </w:pPr>
+            <w:r>
+              <w:rPr>
+                <w:b/>
+              </w:rPr>
+              <w:t>Trigger</w:t>
+            </w:r>
+          </w:p>
+        </w:tc>
+        <w:tc>
+          <w:tcPr>
+            <w:tcW w:w="8100" w:type="dxa"/>
+            <w:gridSpan w:val="2"/>
+          </w:tcPr>
+          <w:p>
+            <w:r>
+              <w:t>Worker clicks the “Search for Jobs” button</w:t>
+            </w:r>
+          </w:p>
+        </w:tc>
+      </w:tr>
+      <w:tr>
+        <w:tblPrEx>
+          <w:tblCellMar>
+            <w:top w:w="0" w:type="dxa"/>
+            <w:bottom w:w="0" w:type="dxa"/>
+          </w:tblCellMar>
+        </w:tblPrEx>
+        <w:trPr>
+          <w:trHeight w:val="265"/>
+        </w:trPr>
+        <w:tc>
+          <w:tcPr>
+            <w:tcW w:w="2025" w:type="dxa"/>
+          </w:tcPr>
+          <w:p>
+            <w:pPr>
+              <w:rPr>
+                <w:b/>
+              </w:rPr>
+            </w:pPr>
+            <w:r>
+              <w:rPr>
+                <w:b/>
+              </w:rPr>
+              <w:t>Main Scenario</w:t>
+            </w:r>
+          </w:p>
+        </w:tc>
+        <w:tc>
+          <w:tcPr>
+            <w:tcW w:w="675" w:type="dxa"/>
+          </w:tcPr>
+          <w:p>
+            <w:r>
+              <w:rPr>
+                <w:b/>
+              </w:rPr>
+              <w:t>Step</w:t>
+            </w:r>
+            <w:r>
+              <w:t xml:space="preserve"> </w:t>
+            </w:r>
+          </w:p>
+        </w:tc>
+        <w:tc>
+          <w:tcPr>
+            <w:tcW w:w="7425" w:type="dxa"/>
+          </w:tcPr>
+          <w:p>
+            <w:r>
+              <w:rPr>
+                <w:b/>
+              </w:rPr>
+              <w:t>Action</w:t>
+            </w:r>
+          </w:p>
+        </w:tc>
+      </w:tr>
+      <w:tr>
+        <w:tblPrEx>
+          <w:tblCellMar>
+            <w:top w:w="0" w:type="dxa"/>
+            <w:bottom w:w="0" w:type="dxa"/>
+          </w:tblCellMar>
+        </w:tblPrEx>
+        <w:trPr>
+          <w:trHeight w:val="265"/>
+        </w:trPr>
+        <w:tc>
+          <w:tcPr>
+            <w:tcW w:w="2025" w:type="dxa"/>
+          </w:tcPr>
+          <w:p>
+            <w:pPr>
+              <w:rPr>
+                <w:b/>
+              </w:rPr>
+            </w:pPr>
+          </w:p>
+        </w:tc>
+        <w:tc>
+          <w:tcPr>
+            <w:tcW w:w="675" w:type="dxa"/>
+          </w:tcPr>
+          <w:p>
+            <w:pPr>
+              <w:rPr>
+                <w:b/>
+              </w:rPr>
+            </w:pPr>
+            <w:r>
+              <w:t>1</w:t>
+            </w:r>
+          </w:p>
+        </w:tc>
+        <w:tc>
+          <w:tcPr>
+            <w:tcW w:w="7425" w:type="dxa"/>
+          </w:tcPr>
+          <w:p>
+            <w:r>
+              <w:t>User clicks “Search for Jobs” button</w:t>
+            </w:r>
+          </w:p>
+        </w:tc>
+      </w:tr>
+      <w:tr>
+        <w:tblPrEx>
+          <w:tblCellMar>
+            <w:top w:w="0" w:type="dxa"/>
+            <w:bottom w:w="0" w:type="dxa"/>
+          </w:tblCellMar>
+        </w:tblPrEx>
+        <w:trPr>
+          <w:trHeight w:val="279"/>
+        </w:trPr>
+        <w:tc>
+          <w:tcPr>
+            <w:tcW w:w="2025" w:type="dxa"/>
+          </w:tcPr>
+          <w:p>
+            <w:pPr>
+              <w:rPr>
+                <w:b/>
+              </w:rPr>
+            </w:pPr>
+          </w:p>
+        </w:tc>
+        <w:tc>
+          <w:tcPr>
+            <w:tcW w:w="675" w:type="dxa"/>
+          </w:tcPr>
+          <w:p>
+            <w:r>
+              <w:t>2</w:t>
+            </w:r>
+          </w:p>
+        </w:tc>
+        <w:tc>
+          <w:tcPr>
+            <w:tcW w:w="7425" w:type="dxa"/>
+          </w:tcPr>
+          <w:p>
+            <w:r>
+              <w:t>User is prompted to enter search criteria, such a</w:t>
+            </w:r>
+            <w:r>
+              <w:t>s review score, payment amount, closeness of job, type of work</w:t>
+            </w:r>
+          </w:p>
+        </w:tc>
+      </w:tr>
+      <w:tr>
+        <w:tblPrEx>
+          <w:tblCellMar>
+            <w:top w:w="0" w:type="dxa"/>
+            <w:bottom w:w="0" w:type="dxa"/>
+          </w:tblCellMar>
+        </w:tblPrEx>
+        <w:trPr>
+          <w:trHeight w:val="265"/>
+        </w:trPr>
+        <w:tc>
+          <w:tcPr>
+            <w:tcW w:w="2025" w:type="dxa"/>
+          </w:tcPr>
+          <w:p>
+            <w:pPr>
+              <w:rPr>
+                <w:b/>
+              </w:rPr>
+            </w:pPr>
+          </w:p>
+        </w:tc>
+        <w:tc>
+          <w:tcPr>
+            <w:tcW w:w="675" w:type="dxa"/>
+          </w:tcPr>
+          <w:p>
+            <w:r>
+              <w:t>3</w:t>
+            </w:r>
+          </w:p>
+        </w:tc>
+        <w:tc>
+          <w:tcPr>
+            <w:tcW w:w="7425" w:type="dxa"/>
+          </w:tcPr>
+          <w:p>
+            <w:r>
+              <w:t>User clicks “ok”</w:t>
+            </w:r>
+          </w:p>
+        </w:tc>
+      </w:tr>
+      <w:tr>
+        <w:tblPrEx>
+          <w:tblCellMar>
+            <w:top w:w="0" w:type="dxa"/>
+            <w:bottom w:w="0" w:type="dxa"/>
+          </w:tblCellMar>
+        </w:tblPrEx>
+        <w:trPr>
+          <w:trHeight w:val="265"/>
+        </w:trPr>
+        <w:tc>
+          <w:tcPr>
+            <w:tcW w:w="2025" w:type="dxa"/>
+          </w:tcPr>
+          <w:p>
+            <w:pPr>
+              <w:rPr>
+                <w:b/>
+              </w:rPr>
+            </w:pPr>
+          </w:p>
+        </w:tc>
+        <w:tc>
+          <w:tcPr>
+            <w:tcW w:w="675" w:type="dxa"/>
+          </w:tcPr>
+          <w:p>
+            <w:r>
+              <w:t>4</w:t>
+            </w:r>
+          </w:p>
+        </w:tc>
+        <w:tc>
+          <w:tcPr>
+            <w:tcW w:w="7425" w:type="dxa"/>
+          </w:tcPr>
+          <w:p>
+            <w:r>
+              <w:t>Criteria are sent to the se</w:t>
+            </w:r>
+            <w:r>
+              <w:t>rver, whose job listings are</w:t>
+            </w:r>
+            <w:r>
+              <w:t xml:space="preserve"> searched for j</w:t>
+            </w:r>
+            <w:r>
+              <w:t>obs matching the criteria input by User</w:t>
+            </w:r>
+          </w:p>
+        </w:tc>
+      </w:tr>
+      <w:tr>
+        <w:tblPrEx>
+          <w:tblCellMar>
+            <w:top w:w="0" w:type="dxa"/>
+            <w:bottom w:w="0" w:type="dxa"/>
+          </w:tblCellMar>
+        </w:tblPrEx>
+        <w:trPr>
+          <w:trHeight w:val="265"/>
+        </w:trPr>
+        <w:tc>
+          <w:tcPr>
+            <w:tcW w:w="2025" w:type="dxa"/>
+          </w:tcPr>
+          <w:p>
+            <w:pPr>
+              <w:rPr>
+                <w:b/>
+              </w:rPr>
+            </w:pPr>
+          </w:p>
+        </w:tc>
+        <w:tc>
+          <w:tcPr>
+            <w:tcW w:w="675" w:type="dxa"/>
+          </w:tcPr>
+          <w:p>
+            <w:r>
+              <w:t>5</w:t>
+            </w:r>
+          </w:p>
+        </w:tc>
+        <w:tc>
+          <w:tcPr>
+            <w:tcW w:w="7425" w:type="dxa"/>
+          </w:tcPr>
+          <w:p>
+            <w:r>
+              <w:t>Jobs are listed for the User to browse</w:t>
+            </w:r>
+          </w:p>
+        </w:tc>
+      </w:tr>
+      <w:tr>
+        <w:tblPrEx>
+          <w:tblCellMar>
+            <w:top w:w="0" w:type="dxa"/>
+            <w:bottom w:w="0" w:type="dxa"/>
+          </w:tblCellMar>
+        </w:tblPrEx>
+        <w:trPr>
+          <w:trHeight w:val="279"/>
+        </w:trPr>
+        <w:tc>
+          <w:tcPr>
+            <w:tcW w:w="2025" w:type="dxa"/>
+          </w:tcPr>
+          <w:p>
+            <w:pPr>
+              <w:rPr>
+                <w:b/>
+              </w:rPr>
+            </w:pPr>
+            <w:r>
+              <w:rPr>
+                <w:b/>
+              </w:rPr>
+              <w:t>Extensions</w:t>
+            </w:r>
+          </w:p>
+        </w:tc>
+        <w:tc>
+          <w:tcPr>
+            <w:tcW w:w="675" w:type="dxa"/>
+          </w:tcPr>
+          <w:p>
+            <w:r>
+              <w:rPr>
+                <w:b/>
+              </w:rPr>
+              <w:t>Step</w:t>
+            </w:r>
+          </w:p>
+        </w:tc>
+        <w:tc>
+          <w:tcPr>
+            <w:tcW w:w="7425" w:type="dxa"/>
+          </w:tcPr>
+          <w:p>
+            <w:r>
+              <w:rPr>
+                <w:b/>
+              </w:rPr>
+              <w:t>Branching Action</w:t>
+            </w:r>
+          </w:p>
+        </w:tc>
+      </w:tr>
+      <w:tr>
+        <w:tblPrEx>
+          <w:tblCellMar>
+            <w:top w:w="0" w:type="dxa"/>
+            <w:bottom w:w="0" w:type="dxa"/>
+          </w:tblCellMar>
+        </w:tblPrEx>
+        <w:trPr>
+          <w:trHeight w:val="530"/>
+        </w:trPr>
+        <w:tc>
+          <w:tcPr>
+            <w:tcW w:w="2025" w:type="dxa"/>
+          </w:tcPr>
+          <w:p>
+            <w:pPr>
+              <w:rPr>
+                <w:b/>
+              </w:rPr>
+            </w:pPr>
+          </w:p>
+        </w:tc>
+        <w:tc>
+          <w:tcPr>
+            <w:tcW w:w="675" w:type="dxa"/>
+          </w:tcPr>
+          <w:p>
+            <w:pPr>
+              <w:rPr>
+                <w:b/>
+              </w:rPr>
+            </w:pPr>
+            <w:r>
+              <w:t>5a</w:t>
+            </w:r>
+          </w:p>
+        </w:tc>
+        <w:tc>
+          <w:tcPr>
+            <w:tcW w:w="7425" w:type="dxa"/>
+          </w:tcPr>
+          <w:p>
+            <w:r>
+              <w:t>Input data does not match any listings on the server; User is informed of the result and prompted to widen their search</w:t>
+            </w:r>
+          </w:p>
+        </w:tc>
+      </w:tr>
+      <w:tr>
+        <w:tblPrEx>
+          <w:tblCellMar>
+            <w:top w:w="0" w:type="dxa"/>
+            <w:bottom w:w="0" w:type="dxa"/>
+          </w:tblCellMar>
+        </w:tblPrEx>
+        <w:trPr>
+          <w:cantSplit/>
+          <w:trHeight w:val="279"/>
+        </w:trPr>
+        <w:tc>
+          <w:tcPr>
+            <w:tcW w:w="2025" w:type="dxa"/>
+          </w:tcPr>
+          <w:p>
+            <w:pPr>
+              <w:rPr>
+                <w:b/>
+              </w:rPr>
+            </w:pPr>
+            <w:r>
+              <w:rPr>
+                <w:b/>
+              </w:rPr>
+              <w:t>Open Issues</w:t>
+            </w:r>
+          </w:p>
+        </w:tc>
+        <w:tc>
+          <w:tcPr>
+            <w:tcW w:w="8100" w:type="dxa"/>
+            <w:gridSpan w:val="2"/>
+          </w:tcPr>
+          <w:p/>
+        </w:tc>
+      </w:tr>
+    </w:tbl>
+    <w:p/>
+    <w:tbl>
+      <w:tblPr>
+        <w:tblW w:w="10125" w:type="dxa"/>
+        <w:tblBorders>
+          <w:top w:val="single" w:sz="6" w:space="0" w:color="000000"/>
+          <w:left w:val="single" w:sz="6" w:space="0" w:color="000000"/>
+          <w:bottom w:val="single" w:sz="6" w:space="0" w:color="000000"/>
+          <w:right w:val="single" w:sz="6" w:space="0" w:color="000000"/>
+          <w:insideH w:val="single" w:sz="6" w:space="0" w:color="000000"/>
+          <w:insideV w:val="single" w:sz="6" w:space="0" w:color="000000"/>
+        </w:tblBorders>
+        <w:tblLayout w:type="fixed"/>
+        <w:tblLook w:val="0000" w:firstRow="0" w:lastRow="0" w:firstColumn="0" w:lastColumn="0" w:noHBand="0" w:noVBand="0"/>
+      </w:tblPr>
+      <w:tblGrid>
+        <w:gridCol w:w="2025"/>
+        <w:gridCol w:w="675"/>
+        <w:gridCol w:w="7425"/>
+      </w:tblGrid>
+      <w:tr>
+        <w:tblPrEx>
+          <w:tblCellMar>
+            <w:top w:w="0" w:type="dxa"/>
+            <w:bottom w:w="0" w:type="dxa"/>
+          </w:tblCellMar>
+        </w:tblPrEx>
+        <w:trPr>
+          <w:trHeight w:val="265"/>
+        </w:trPr>
+        <w:tc>
+          <w:tcPr>
+            <w:tcW w:w="2025" w:type="dxa"/>
+          </w:tcPr>
+          <w:p>
+            <w:pPr>
+              <w:rPr>
+                <w:b/>
+                <w:bCs/>
+              </w:rPr>
+            </w:pPr>
+            <w:r>
+              <w:br w:type="page"/>
+            </w:r>
+            <w:r>
+              <w:rPr>
+                <w:b/>
+                <w:bCs/>
+              </w:rPr>
+              <w:t>Number</w:t>
+            </w:r>
+          </w:p>
+        </w:tc>
+        <w:tc>
+          <w:tcPr>
+            <w:tcW w:w="8100" w:type="dxa"/>
+            <w:gridSpan w:val="2"/>
+          </w:tcPr>
+          <w:p>
+            <w:r>
+              <w:t>5</w:t>
+            </w:r>
+          </w:p>
+        </w:tc>
+      </w:tr>
+      <w:tr>
+        <w:tblPrEx>
+          <w:tblCellMar>
+            <w:top w:w="0" w:type="dxa"/>
+            <w:bottom w:w="0" w:type="dxa"/>
+          </w:tblCellMar>
+        </w:tblPrEx>
+        <w:trPr>
+          <w:trHeight w:val="279"/>
+        </w:trPr>
+        <w:tc>
+          <w:tcPr>
+            <w:tcW w:w="2025" w:type="dxa"/>
+          </w:tcPr>
+          <w:p>
+            <w:pPr>
+              <w:pStyle w:val="Heading1"/>
+            </w:pPr>
+            <w:r>
+              <w:t>Name</w:t>
+            </w:r>
+          </w:p>
+        </w:tc>
+        <w:tc>
+          <w:tcPr>
+            <w:tcW w:w="8100" w:type="dxa"/>
+            <w:gridSpan w:val="2"/>
+          </w:tcPr>
+          <w:p>
+            <w:r>
+              <w:t>Worker Selects a</w:t>
             </w:r>
             <w:r>
               <w:t xml:space="preserve"> Job</w:t>
@@ -2861,7 +3500,10 @@
           </w:tcPr>
           <w:p>
             <w:r>
-              <w:t>Worker enters search criteria and is shown jobs matching those criteria</w:t>
+              <w:t xml:space="preserve">Worker </w:t>
+            </w:r>
+            <w:r>
+              <w:t>Selects a Job from the Job Search Listing</w:t>
             </w:r>
           </w:p>
         </w:tc>
@@ -2943,6 +3585,9 @@
             <w:r>
               <w:t>Worker is logged in</w:t>
             </w:r>
+            <w:r>
+              <w:t xml:space="preserve"> and has made a Search using Use Case 4</w:t>
+            </w:r>
           </w:p>
         </w:tc>
       </w:tr>
@@ -2971,6 +3616,7 @@
               <w:rPr>
                 <w:b/>
               </w:rPr>
+              <w:lastRenderedPageBreak/>
               <w:t>Postconditions</w:t>
             </w:r>
             <w:proofErr w:type="spellEnd"/>
@@ -2983,7 +3629,10 @@
           </w:tcPr>
           <w:p>
             <w:r>
-              <w:t>Job is created and listed on the website when searched for using proper criteria</w:t>
+              <w:t xml:space="preserve">The User who created </w:t>
+            </w:r>
+            <w:r>
+              <w:t>the job is notified that a Worker has requested more information</w:t>
             </w:r>
           </w:p>
         </w:tc>
@@ -3065,6 +3714,9 @@
             <w:r>
               <w:t>Server</w:t>
             </w:r>
+            <w:r>
+              <w:t>, User (Customer)</w:t>
+            </w:r>
           </w:p>
         </w:tc>
       </w:tr>
@@ -3103,7 +3755,10 @@
           </w:tcPr>
           <w:p>
             <w:r>
-              <w:t>Worker clicks the “Search for Jobs” button</w:t>
+              <w:t>Worker cli</w:t>
+            </w:r>
+            <w:r>
+              <w:t>cks a button indicating a specific job in their search</w:t>
             </w:r>
           </w:p>
         </w:tc>
@@ -3209,13 +3864,7 @@
           </w:tcPr>
           <w:p>
             <w:r>
-              <w:t>User clicks “</w:t>
-            </w:r>
-            <w:r>
-              <w:t>Search for Jobs</w:t>
-            </w:r>
-            <w:r>
-              <w:t>” button</w:t>
+              <w:t>Worker clicks “More Info” button on a job</w:t>
             </w:r>
           </w:p>
         </w:tc>
@@ -3258,13 +3907,7 @@
           </w:tcPr>
           <w:p>
             <w:r>
-              <w:t xml:space="preserve">User is prompted to </w:t>
-            </w:r>
-            <w:r>
-              <w:t>enter search criteria, such a</w:t>
-            </w:r>
-            <w:r>
-              <w:t>s review score, payment amount, closeness of job, type of work</w:t>
+              <w:t>Server retrieves information for Worker and displays the relative location of the job, its description, and the payment amount</w:t>
             </w:r>
           </w:p>
         </w:tc>
@@ -3307,7 +3950,7 @@
           </w:tcPr>
           <w:p>
             <w:r>
-              <w:t>User clicks “ok”</w:t>
+              <w:t>User clicks “ok” to confirm their interest in the job</w:t>
             </w:r>
           </w:p>
         </w:tc>
@@ -3350,16 +3993,7 @@
           </w:tcPr>
           <w:p>
             <w:r>
-              <w:t>Criteria are sent to the se</w:t>
-            </w:r>
-            <w:r>
-              <w:t>rver, whose job listings are</w:t>
-            </w:r>
-            <w:r>
-              <w:t xml:space="preserve"> searched for j</w:t>
-            </w:r>
-            <w:r>
-              <w:t>obs matching the criteria input by User</w:t>
+              <w:t>Server sends a notification to the User (Customer) who requested the job</w:t>
             </w:r>
           </w:p>
         </w:tc>
@@ -3495,7 +4129,7 @@
               </w:rPr>
             </w:pPr>
             <w:r>
-              <w:t>5a</w:t>
+              <w:t>3a</w:t>
             </w:r>
           </w:p>
         </w:tc>
@@ -3505,7 +4139,731 @@
           </w:tcPr>
           <w:p>
             <w:r>
-              <w:t>Input data does not match any listings on the server; User is informed of the result and prompted to widen their search</w:t>
+              <w:t>User (Worker) decides instead to go back to search results instead of confirming interest in the job</w:t>
+            </w:r>
+          </w:p>
+        </w:tc>
+      </w:tr>
+      <w:tr>
+        <w:tblPrEx>
+          <w:tblCellMar>
+            <w:top w:w="0" w:type="dxa"/>
+            <w:bottom w:w="0" w:type="dxa"/>
+          </w:tblCellMar>
+        </w:tblPrEx>
+        <w:trPr>
+          <w:cantSplit/>
+          <w:trHeight w:val="279"/>
+        </w:trPr>
+        <w:tc>
+          <w:tcPr>
+            <w:tcW w:w="2025" w:type="dxa"/>
+          </w:tcPr>
+          <w:p>
+            <w:pPr>
+              <w:rPr>
+                <w:b/>
+              </w:rPr>
+            </w:pPr>
+            <w:r>
+              <w:rPr>
+                <w:b/>
+              </w:rPr>
+              <w:t>Open Issues</w:t>
+            </w:r>
+          </w:p>
+        </w:tc>
+        <w:tc>
+          <w:tcPr>
+            <w:tcW w:w="8100" w:type="dxa"/>
+            <w:gridSpan w:val="2"/>
+          </w:tcPr>
+          <w:p/>
+        </w:tc>
+      </w:tr>
+    </w:tbl>
+    <w:p/>
+    <w:tbl>
+      <w:tblPr>
+        <w:tblW w:w="10125" w:type="dxa"/>
+        <w:tblBorders>
+          <w:top w:val="single" w:sz="6" w:space="0" w:color="000000"/>
+          <w:left w:val="single" w:sz="6" w:space="0" w:color="000000"/>
+          <w:bottom w:val="single" w:sz="6" w:space="0" w:color="000000"/>
+          <w:right w:val="single" w:sz="6" w:space="0" w:color="000000"/>
+          <w:insideH w:val="single" w:sz="6" w:space="0" w:color="000000"/>
+          <w:insideV w:val="single" w:sz="6" w:space="0" w:color="000000"/>
+        </w:tblBorders>
+        <w:tblLayout w:type="fixed"/>
+        <w:tblLook w:val="0000" w:firstRow="0" w:lastRow="0" w:firstColumn="0" w:lastColumn="0" w:noHBand="0" w:noVBand="0"/>
+      </w:tblPr>
+      <w:tblGrid>
+        <w:gridCol w:w="2025"/>
+        <w:gridCol w:w="675"/>
+        <w:gridCol w:w="7425"/>
+      </w:tblGrid>
+      <w:tr>
+        <w:tblPrEx>
+          <w:tblCellMar>
+            <w:top w:w="0" w:type="dxa"/>
+            <w:bottom w:w="0" w:type="dxa"/>
+          </w:tblCellMar>
+        </w:tblPrEx>
+        <w:trPr>
+          <w:trHeight w:val="265"/>
+        </w:trPr>
+        <w:tc>
+          <w:tcPr>
+            <w:tcW w:w="2025" w:type="dxa"/>
+          </w:tcPr>
+          <w:p>
+            <w:pPr>
+              <w:rPr>
+                <w:b/>
+                <w:bCs/>
+              </w:rPr>
+            </w:pPr>
+            <w:r>
+              <w:br w:type="page"/>
+            </w:r>
+            <w:r>
+              <w:rPr>
+                <w:b/>
+                <w:bCs/>
+              </w:rPr>
+              <w:t>Number</w:t>
+            </w:r>
+          </w:p>
+        </w:tc>
+        <w:tc>
+          <w:tcPr>
+            <w:tcW w:w="8100" w:type="dxa"/>
+            <w:gridSpan w:val="2"/>
+          </w:tcPr>
+          <w:p>
+            <w:r>
+              <w:t>9</w:t>
+            </w:r>
+          </w:p>
+        </w:tc>
+      </w:tr>
+      <w:tr>
+        <w:tblPrEx>
+          <w:tblCellMar>
+            <w:top w:w="0" w:type="dxa"/>
+            <w:bottom w:w="0" w:type="dxa"/>
+          </w:tblCellMar>
+        </w:tblPrEx>
+        <w:trPr>
+          <w:trHeight w:val="279"/>
+        </w:trPr>
+        <w:tc>
+          <w:tcPr>
+            <w:tcW w:w="2025" w:type="dxa"/>
+          </w:tcPr>
+          <w:p>
+            <w:pPr>
+              <w:pStyle w:val="Heading1"/>
+            </w:pPr>
+            <w:r>
+              <w:t>Name</w:t>
+            </w:r>
+          </w:p>
+        </w:tc>
+        <w:tc>
+          <w:tcPr>
+            <w:tcW w:w="8100" w:type="dxa"/>
+            <w:gridSpan w:val="2"/>
+          </w:tcPr>
+          <w:p>
+            <w:r>
+              <w:t>View History</w:t>
+            </w:r>
+          </w:p>
+        </w:tc>
+      </w:tr>
+      <w:tr>
+        <w:tblPrEx>
+          <w:tblCellMar>
+            <w:top w:w="0" w:type="dxa"/>
+            <w:bottom w:w="0" w:type="dxa"/>
+          </w:tblCellMar>
+        </w:tblPrEx>
+        <w:trPr>
+          <w:trHeight w:val="265"/>
+        </w:trPr>
+        <w:tc>
+          <w:tcPr>
+            <w:tcW w:w="2025" w:type="dxa"/>
+          </w:tcPr>
+          <w:p>
+            <w:pPr>
+              <w:rPr>
+                <w:b/>
+              </w:rPr>
+            </w:pPr>
+            <w:r>
+              <w:rPr>
+                <w:b/>
+              </w:rPr>
+              <w:t>Summary</w:t>
+            </w:r>
+          </w:p>
+        </w:tc>
+        <w:tc>
+          <w:tcPr>
+            <w:tcW w:w="8100" w:type="dxa"/>
+            <w:gridSpan w:val="2"/>
+          </w:tcPr>
+          <w:p>
+            <w:r>
+              <w:t>User views their history of work or requested work</w:t>
+            </w:r>
+          </w:p>
+        </w:tc>
+      </w:tr>
+      <w:tr>
+        <w:tblPrEx>
+          <w:tblCellMar>
+            <w:top w:w="0" w:type="dxa"/>
+            <w:bottom w:w="0" w:type="dxa"/>
+          </w:tblCellMar>
+        </w:tblPrEx>
+        <w:trPr>
+          <w:trHeight w:val="279"/>
+        </w:trPr>
+        <w:tc>
+          <w:tcPr>
+            <w:tcW w:w="2025" w:type="dxa"/>
+          </w:tcPr>
+          <w:p>
+            <w:pPr>
+              <w:rPr>
+                <w:b/>
+              </w:rPr>
+            </w:pPr>
+            <w:r>
+              <w:rPr>
+                <w:b/>
+              </w:rPr>
+              <w:t>Priority</w:t>
+            </w:r>
+          </w:p>
+        </w:tc>
+        <w:tc>
+          <w:tcPr>
+            <w:tcW w:w="8100" w:type="dxa"/>
+            <w:gridSpan w:val="2"/>
+          </w:tcPr>
+          <w:p>
+            <w:r>
+              <w:t>3</w:t>
+            </w:r>
+          </w:p>
+        </w:tc>
+      </w:tr>
+      <w:tr>
+        <w:tblPrEx>
+          <w:tblCellMar>
+            <w:top w:w="0" w:type="dxa"/>
+            <w:bottom w:w="0" w:type="dxa"/>
+          </w:tblCellMar>
+        </w:tblPrEx>
+        <w:trPr>
+          <w:trHeight w:val="265"/>
+        </w:trPr>
+        <w:tc>
+          <w:tcPr>
+            <w:tcW w:w="2025" w:type="dxa"/>
+          </w:tcPr>
+          <w:p>
+            <w:pPr>
+              <w:rPr>
+                <w:b/>
+              </w:rPr>
+            </w:pPr>
+            <w:r>
+              <w:rPr>
+                <w:b/>
+              </w:rPr>
+              <w:t>Preconditions</w:t>
+            </w:r>
+          </w:p>
+        </w:tc>
+        <w:tc>
+          <w:tcPr>
+            <w:tcW w:w="8100" w:type="dxa"/>
+            <w:gridSpan w:val="2"/>
+          </w:tcPr>
+          <w:p>
+            <w:r>
+              <w:t>User has requested work in the past or responded to work requests</w:t>
+            </w:r>
+          </w:p>
+        </w:tc>
+      </w:tr>
+      <w:tr>
+        <w:tblPrEx>
+          <w:tblCellMar>
+            <w:top w:w="0" w:type="dxa"/>
+            <w:bottom w:w="0" w:type="dxa"/>
+          </w:tblCellMar>
+        </w:tblPrEx>
+        <w:trPr>
+          <w:trHeight w:val="265"/>
+        </w:trPr>
+        <w:tc>
+          <w:tcPr>
+            <w:tcW w:w="2025" w:type="dxa"/>
+          </w:tcPr>
+          <w:p>
+            <w:pPr>
+              <w:rPr>
+                <w:b/>
+              </w:rPr>
+            </w:pPr>
+            <w:proofErr w:type="spellStart"/>
+            <w:r>
+              <w:rPr>
+                <w:b/>
+              </w:rPr>
+              <w:t>Postconditions</w:t>
+            </w:r>
+            <w:proofErr w:type="spellEnd"/>
+          </w:p>
+        </w:tc>
+        <w:tc>
+          <w:tcPr>
+            <w:tcW w:w="8100" w:type="dxa"/>
+            <w:gridSpan w:val="2"/>
+          </w:tcPr>
+          <w:p>
+            <w:r>
+              <w:t>User is given a list of jobs they have been involved in previously</w:t>
+            </w:r>
+          </w:p>
+        </w:tc>
+      </w:tr>
+      <w:tr>
+        <w:tblPrEx>
+          <w:tblCellMar>
+            <w:top w:w="0" w:type="dxa"/>
+            <w:bottom w:w="0" w:type="dxa"/>
+          </w:tblCellMar>
+        </w:tblPrEx>
+        <w:trPr>
+          <w:trHeight w:val="279"/>
+        </w:trPr>
+        <w:tc>
+          <w:tcPr>
+            <w:tcW w:w="2025" w:type="dxa"/>
+          </w:tcPr>
+          <w:p>
+            <w:pPr>
+              <w:rPr>
+                <w:b/>
+              </w:rPr>
+            </w:pPr>
+            <w:r>
+              <w:rPr>
+                <w:b/>
+              </w:rPr>
+              <w:t>Primary Actor</w:t>
+            </w:r>
+          </w:p>
+        </w:tc>
+        <w:tc>
+          <w:tcPr>
+            <w:tcW w:w="8100" w:type="dxa"/>
+            <w:gridSpan w:val="2"/>
+          </w:tcPr>
+          <w:p>
+            <w:r>
+              <w:t>User</w:t>
+            </w:r>
+          </w:p>
+        </w:tc>
+      </w:tr>
+      <w:tr>
+        <w:tblPrEx>
+          <w:tblCellMar>
+            <w:top w:w="0" w:type="dxa"/>
+            <w:bottom w:w="0" w:type="dxa"/>
+          </w:tblCellMar>
+        </w:tblPrEx>
+        <w:trPr>
+          <w:trHeight w:val="265"/>
+        </w:trPr>
+        <w:tc>
+          <w:tcPr>
+            <w:tcW w:w="2025" w:type="dxa"/>
+          </w:tcPr>
+          <w:p>
+            <w:pPr>
+              <w:rPr>
+                <w:b/>
+              </w:rPr>
+            </w:pPr>
+            <w:r>
+              <w:rPr>
+                <w:b/>
+              </w:rPr>
+              <w:t>Secondary Actors</w:t>
+            </w:r>
+          </w:p>
+        </w:tc>
+        <w:tc>
+          <w:tcPr>
+            <w:tcW w:w="8100" w:type="dxa"/>
+            <w:gridSpan w:val="2"/>
+          </w:tcPr>
+          <w:p>
+            <w:r>
+              <w:t>Server</w:t>
+            </w:r>
+            <w:r>
+              <w:t>, Other Users</w:t>
+            </w:r>
+          </w:p>
+        </w:tc>
+      </w:tr>
+      <w:tr>
+        <w:tblPrEx>
+          <w:tblCellMar>
+            <w:top w:w="0" w:type="dxa"/>
+            <w:bottom w:w="0" w:type="dxa"/>
+          </w:tblCellMar>
+        </w:tblPrEx>
+        <w:trPr>
+          <w:trHeight w:val="279"/>
+        </w:trPr>
+        <w:tc>
+          <w:tcPr>
+            <w:tcW w:w="2025" w:type="dxa"/>
+          </w:tcPr>
+          <w:p>
+            <w:pPr>
+              <w:rPr>
+                <w:b/>
+              </w:rPr>
+            </w:pPr>
+            <w:r>
+              <w:rPr>
+                <w:b/>
+              </w:rPr>
+              <w:t>Trigger</w:t>
+            </w:r>
+          </w:p>
+        </w:tc>
+        <w:tc>
+          <w:tcPr>
+            <w:tcW w:w="8100" w:type="dxa"/>
+            <w:gridSpan w:val="2"/>
+          </w:tcPr>
+          <w:p>
+            <w:r>
+              <w:t>User clicks “View History”</w:t>
+            </w:r>
+          </w:p>
+        </w:tc>
+      </w:tr>
+      <w:tr>
+        <w:tblPrEx>
+          <w:tblCellMar>
+            <w:top w:w="0" w:type="dxa"/>
+            <w:bottom w:w="0" w:type="dxa"/>
+          </w:tblCellMar>
+        </w:tblPrEx>
+        <w:trPr>
+          <w:trHeight w:val="265"/>
+        </w:trPr>
+        <w:tc>
+          <w:tcPr>
+            <w:tcW w:w="2025" w:type="dxa"/>
+          </w:tcPr>
+          <w:p>
+            <w:pPr>
+              <w:rPr>
+                <w:b/>
+              </w:rPr>
+            </w:pPr>
+            <w:r>
+              <w:rPr>
+                <w:b/>
+              </w:rPr>
+              <w:t>Main Scenario</w:t>
+            </w:r>
+          </w:p>
+        </w:tc>
+        <w:tc>
+          <w:tcPr>
+            <w:tcW w:w="675" w:type="dxa"/>
+          </w:tcPr>
+          <w:p>
+            <w:r>
+              <w:rPr>
+                <w:b/>
+              </w:rPr>
+              <w:t>Step</w:t>
+            </w:r>
+            <w:r>
+              <w:t xml:space="preserve"> </w:t>
+            </w:r>
+          </w:p>
+        </w:tc>
+        <w:tc>
+          <w:tcPr>
+            <w:tcW w:w="7425" w:type="dxa"/>
+          </w:tcPr>
+          <w:p>
+            <w:r>
+              <w:rPr>
+                <w:b/>
+              </w:rPr>
+              <w:t>Action</w:t>
+            </w:r>
+          </w:p>
+        </w:tc>
+      </w:tr>
+      <w:tr>
+        <w:tblPrEx>
+          <w:tblCellMar>
+            <w:top w:w="0" w:type="dxa"/>
+            <w:bottom w:w="0" w:type="dxa"/>
+          </w:tblCellMar>
+        </w:tblPrEx>
+        <w:trPr>
+          <w:trHeight w:val="265"/>
+        </w:trPr>
+        <w:tc>
+          <w:tcPr>
+            <w:tcW w:w="2025" w:type="dxa"/>
+          </w:tcPr>
+          <w:p>
+            <w:pPr>
+              <w:rPr>
+                <w:b/>
+              </w:rPr>
+            </w:pPr>
+          </w:p>
+        </w:tc>
+        <w:tc>
+          <w:tcPr>
+            <w:tcW w:w="675" w:type="dxa"/>
+          </w:tcPr>
+          <w:p>
+            <w:pPr>
+              <w:rPr>
+                <w:b/>
+              </w:rPr>
+            </w:pPr>
+            <w:r>
+              <w:t>1</w:t>
+            </w:r>
+          </w:p>
+        </w:tc>
+        <w:tc>
+          <w:tcPr>
+            <w:tcW w:w="7425" w:type="dxa"/>
+          </w:tcPr>
+          <w:p>
+            <w:r>
+              <w:t>Worker clicks “</w:t>
+            </w:r>
+            <w:r>
+              <w:t>View History”</w:t>
+            </w:r>
+          </w:p>
+        </w:tc>
+      </w:tr>
+      <w:tr>
+        <w:tblPrEx>
+          <w:tblCellMar>
+            <w:top w:w="0" w:type="dxa"/>
+            <w:bottom w:w="0" w:type="dxa"/>
+          </w:tblCellMar>
+        </w:tblPrEx>
+        <w:trPr>
+          <w:trHeight w:val="279"/>
+        </w:trPr>
+        <w:tc>
+          <w:tcPr>
+            <w:tcW w:w="2025" w:type="dxa"/>
+          </w:tcPr>
+          <w:p>
+            <w:pPr>
+              <w:rPr>
+                <w:b/>
+              </w:rPr>
+            </w:pPr>
+          </w:p>
+        </w:tc>
+        <w:tc>
+          <w:tcPr>
+            <w:tcW w:w="675" w:type="dxa"/>
+          </w:tcPr>
+          <w:p>
+            <w:r>
+              <w:t>2</w:t>
+            </w:r>
+          </w:p>
+        </w:tc>
+        <w:tc>
+          <w:tcPr>
+            <w:tcW w:w="7425" w:type="dxa"/>
+          </w:tcPr>
+          <w:p>
+            <w:r>
+              <w:t>Server retrieves information about previous jobs the user has been involved with, the other users involved in those jobs, and the current User’s role in those jobs</w:t>
+            </w:r>
+          </w:p>
+        </w:tc>
+      </w:tr>
+      <w:tr>
+        <w:tblPrEx>
+          <w:tblCellMar>
+            <w:top w:w="0" w:type="dxa"/>
+            <w:bottom w:w="0" w:type="dxa"/>
+          </w:tblCellMar>
+        </w:tblPrEx>
+        <w:trPr>
+          <w:trHeight w:val="265"/>
+        </w:trPr>
+        <w:tc>
+          <w:tcPr>
+            <w:tcW w:w="2025" w:type="dxa"/>
+          </w:tcPr>
+          <w:p>
+            <w:pPr>
+              <w:rPr>
+                <w:b/>
+              </w:rPr>
+            </w:pPr>
+          </w:p>
+        </w:tc>
+        <w:tc>
+          <w:tcPr>
+            <w:tcW w:w="675" w:type="dxa"/>
+          </w:tcPr>
+          <w:p>
+            <w:r>
+              <w:t>3</w:t>
+            </w:r>
+          </w:p>
+        </w:tc>
+        <w:tc>
+          <w:tcPr>
+            <w:tcW w:w="7425" w:type="dxa"/>
+          </w:tcPr>
+          <w:p>
+            <w:r>
+              <w:t>User is given a list representing their job history through a display</w:t>
+            </w:r>
+          </w:p>
+        </w:tc>
+      </w:tr>
+      <w:tr>
+        <w:tblPrEx>
+          <w:tblCellMar>
+            <w:top w:w="0" w:type="dxa"/>
+            <w:bottom w:w="0" w:type="dxa"/>
+          </w:tblCellMar>
+        </w:tblPrEx>
+        <w:trPr>
+          <w:trHeight w:val="279"/>
+        </w:trPr>
+        <w:tc>
+          <w:tcPr>
+            <w:tcW w:w="2025" w:type="dxa"/>
+          </w:tcPr>
+          <w:p>
+            <w:pPr>
+              <w:rPr>
+                <w:b/>
+              </w:rPr>
+            </w:pPr>
+            <w:r>
+              <w:rPr>
+                <w:b/>
+              </w:rPr>
+              <w:t>Extensions</w:t>
+            </w:r>
+          </w:p>
+        </w:tc>
+        <w:tc>
+          <w:tcPr>
+            <w:tcW w:w="675" w:type="dxa"/>
+          </w:tcPr>
+          <w:p>
+            <w:r>
+              <w:rPr>
+                <w:b/>
+              </w:rPr>
+              <w:t>Step</w:t>
+            </w:r>
+          </w:p>
+        </w:tc>
+        <w:tc>
+          <w:tcPr>
+            <w:tcW w:w="7425" w:type="dxa"/>
+          </w:tcPr>
+          <w:p>
+            <w:r>
+              <w:rPr>
+                <w:b/>
+              </w:rPr>
+              <w:t>Branching Action</w:t>
+            </w:r>
+          </w:p>
+        </w:tc>
+      </w:tr>
+      <w:tr>
+        <w:tblPrEx>
+          <w:tblCellMar>
+            <w:top w:w="0" w:type="dxa"/>
+            <w:bottom w:w="0" w:type="dxa"/>
+          </w:tblCellMar>
+        </w:tblPrEx>
+        <w:trPr>
+          <w:trHeight w:val="530"/>
+        </w:trPr>
+        <w:tc>
+          <w:tcPr>
+            <w:tcW w:w="2025" w:type="dxa"/>
+          </w:tcPr>
+          <w:p>
+            <w:pPr>
+              <w:rPr>
+                <w:b/>
+              </w:rPr>
+            </w:pPr>
+          </w:p>
+        </w:tc>
+        <w:tc>
+          <w:tcPr>
+            <w:tcW w:w="675" w:type="dxa"/>
+          </w:tcPr>
+          <w:p>
+            <w:pPr>
+              <w:rPr>
+                <w:b/>
+              </w:rPr>
+            </w:pPr>
+            <w:r>
+              <w:t>2</w:t>
+            </w:r>
+            <w:r>
+              <w:t>a</w:t>
+            </w:r>
+          </w:p>
+        </w:tc>
+        <w:tc>
+          <w:tcPr>
+            <w:tcW w:w="7425" w:type="dxa"/>
+          </w:tcPr>
+          <w:p>
+            <w:r>
+              <w:t>User may not have a history of jobs. In this case, the server will not return any information, and a page will display instead explaining the user does not have a history of jobs.</w:t>
             </w:r>
             <w:bookmarkStart w:id="0" w:name="_GoBack"/>
             <w:bookmarkEnd w:id="0"/>

</xml_diff>

<commit_message>
Made edits to Use Case 9 in UseCases.docx
</commit_message>
<xml_diff>
--- a/System Requirements/UseCases.docx
+++ b/System Requirements/UseCases.docx
@@ -4277,7 +4277,13 @@
           </w:tcPr>
           <w:p>
             <w:r>
-              <w:t>View History</w:t>
+              <w:t xml:space="preserve">View </w:t>
+            </w:r>
+            <w:r>
+              <w:t xml:space="preserve">Transaction </w:t>
+            </w:r>
+            <w:r>
+              <w:t>History</w:t>
             </w:r>
           </w:p>
         </w:tc>
@@ -4523,350 +4529,350 @@
             </w:r>
             <w:r>
               <w:t>, Other Users</w:t>
-            </w:r>
-          </w:p>
-        </w:tc>
-      </w:tr>
-      <w:tr>
-        <w:tblPrEx>
-          <w:tblCellMar>
-            <w:top w:w="0" w:type="dxa"/>
-            <w:bottom w:w="0" w:type="dxa"/>
-          </w:tblCellMar>
-        </w:tblPrEx>
-        <w:trPr>
-          <w:trHeight w:val="279"/>
-        </w:trPr>
-        <w:tc>
-          <w:tcPr>
-            <w:tcW w:w="2025" w:type="dxa"/>
-          </w:tcPr>
-          <w:p>
-            <w:pPr>
-              <w:rPr>
-                <w:b/>
-              </w:rPr>
-            </w:pPr>
-            <w:r>
-              <w:rPr>
-                <w:b/>
-              </w:rPr>
-              <w:t>Trigger</w:t>
-            </w:r>
-          </w:p>
-        </w:tc>
-        <w:tc>
-          <w:tcPr>
-            <w:tcW w:w="8100" w:type="dxa"/>
-            <w:gridSpan w:val="2"/>
-          </w:tcPr>
-          <w:p>
-            <w:r>
-              <w:t>User clicks “View History”</w:t>
-            </w:r>
-          </w:p>
-        </w:tc>
-      </w:tr>
-      <w:tr>
-        <w:tblPrEx>
-          <w:tblCellMar>
-            <w:top w:w="0" w:type="dxa"/>
-            <w:bottom w:w="0" w:type="dxa"/>
-          </w:tblCellMar>
-        </w:tblPrEx>
-        <w:trPr>
-          <w:trHeight w:val="265"/>
-        </w:trPr>
-        <w:tc>
-          <w:tcPr>
-            <w:tcW w:w="2025" w:type="dxa"/>
-          </w:tcPr>
-          <w:p>
-            <w:pPr>
-              <w:rPr>
-                <w:b/>
-              </w:rPr>
-            </w:pPr>
-            <w:r>
-              <w:rPr>
-                <w:b/>
-              </w:rPr>
-              <w:t>Main Scenario</w:t>
-            </w:r>
-          </w:p>
-        </w:tc>
-        <w:tc>
-          <w:tcPr>
-            <w:tcW w:w="675" w:type="dxa"/>
-          </w:tcPr>
-          <w:p>
-            <w:r>
-              <w:rPr>
-                <w:b/>
-              </w:rPr>
-              <w:t>Step</w:t>
-            </w:r>
-            <w:r>
-              <w:t xml:space="preserve"> </w:t>
-            </w:r>
-          </w:p>
-        </w:tc>
-        <w:tc>
-          <w:tcPr>
-            <w:tcW w:w="7425" w:type="dxa"/>
-          </w:tcPr>
-          <w:p>
-            <w:r>
-              <w:rPr>
-                <w:b/>
-              </w:rPr>
-              <w:t>Action</w:t>
-            </w:r>
-          </w:p>
-        </w:tc>
-      </w:tr>
-      <w:tr>
-        <w:tblPrEx>
-          <w:tblCellMar>
-            <w:top w:w="0" w:type="dxa"/>
-            <w:bottom w:w="0" w:type="dxa"/>
-          </w:tblCellMar>
-        </w:tblPrEx>
-        <w:trPr>
-          <w:trHeight w:val="265"/>
-        </w:trPr>
-        <w:tc>
-          <w:tcPr>
-            <w:tcW w:w="2025" w:type="dxa"/>
-          </w:tcPr>
-          <w:p>
-            <w:pPr>
-              <w:rPr>
-                <w:b/>
-              </w:rPr>
-            </w:pPr>
-          </w:p>
-        </w:tc>
-        <w:tc>
-          <w:tcPr>
-            <w:tcW w:w="675" w:type="dxa"/>
-          </w:tcPr>
-          <w:p>
-            <w:pPr>
-              <w:rPr>
-                <w:b/>
-              </w:rPr>
-            </w:pPr>
-            <w:r>
-              <w:t>1</w:t>
-            </w:r>
-          </w:p>
-        </w:tc>
-        <w:tc>
-          <w:tcPr>
-            <w:tcW w:w="7425" w:type="dxa"/>
-          </w:tcPr>
-          <w:p>
-            <w:r>
-              <w:t>Worker clicks “</w:t>
-            </w:r>
-            <w:r>
-              <w:t>View History”</w:t>
-            </w:r>
-          </w:p>
-        </w:tc>
-      </w:tr>
-      <w:tr>
-        <w:tblPrEx>
-          <w:tblCellMar>
-            <w:top w:w="0" w:type="dxa"/>
-            <w:bottom w:w="0" w:type="dxa"/>
-          </w:tblCellMar>
-        </w:tblPrEx>
-        <w:trPr>
-          <w:trHeight w:val="279"/>
-        </w:trPr>
-        <w:tc>
-          <w:tcPr>
-            <w:tcW w:w="2025" w:type="dxa"/>
-          </w:tcPr>
-          <w:p>
-            <w:pPr>
-              <w:rPr>
-                <w:b/>
-              </w:rPr>
-            </w:pPr>
-          </w:p>
-        </w:tc>
-        <w:tc>
-          <w:tcPr>
-            <w:tcW w:w="675" w:type="dxa"/>
-          </w:tcPr>
-          <w:p>
-            <w:r>
-              <w:t>2</w:t>
-            </w:r>
-          </w:p>
-        </w:tc>
-        <w:tc>
-          <w:tcPr>
-            <w:tcW w:w="7425" w:type="dxa"/>
-          </w:tcPr>
-          <w:p>
-            <w:r>
-              <w:t>Server retrieves information about previous jobs the user has been involved with, the other users involved in those jobs, and the current User’s role in those jobs</w:t>
-            </w:r>
-          </w:p>
-        </w:tc>
-      </w:tr>
-      <w:tr>
-        <w:tblPrEx>
-          <w:tblCellMar>
-            <w:top w:w="0" w:type="dxa"/>
-            <w:bottom w:w="0" w:type="dxa"/>
-          </w:tblCellMar>
-        </w:tblPrEx>
-        <w:trPr>
-          <w:trHeight w:val="265"/>
-        </w:trPr>
-        <w:tc>
-          <w:tcPr>
-            <w:tcW w:w="2025" w:type="dxa"/>
-          </w:tcPr>
-          <w:p>
-            <w:pPr>
-              <w:rPr>
-                <w:b/>
-              </w:rPr>
-            </w:pPr>
-          </w:p>
-        </w:tc>
-        <w:tc>
-          <w:tcPr>
-            <w:tcW w:w="675" w:type="dxa"/>
-          </w:tcPr>
-          <w:p>
-            <w:r>
-              <w:t>3</w:t>
-            </w:r>
-          </w:p>
-        </w:tc>
-        <w:tc>
-          <w:tcPr>
-            <w:tcW w:w="7425" w:type="dxa"/>
-          </w:tcPr>
-          <w:p>
-            <w:r>
-              <w:t>User is given a list representing their job history through a display</w:t>
-            </w:r>
-          </w:p>
-        </w:tc>
-      </w:tr>
-      <w:tr>
-        <w:tblPrEx>
-          <w:tblCellMar>
-            <w:top w:w="0" w:type="dxa"/>
-            <w:bottom w:w="0" w:type="dxa"/>
-          </w:tblCellMar>
-        </w:tblPrEx>
-        <w:trPr>
-          <w:trHeight w:val="279"/>
-        </w:trPr>
-        <w:tc>
-          <w:tcPr>
-            <w:tcW w:w="2025" w:type="dxa"/>
-          </w:tcPr>
-          <w:p>
-            <w:pPr>
-              <w:rPr>
-                <w:b/>
-              </w:rPr>
-            </w:pPr>
-            <w:r>
-              <w:rPr>
-                <w:b/>
-              </w:rPr>
-              <w:t>Extensions</w:t>
-            </w:r>
-          </w:p>
-        </w:tc>
-        <w:tc>
-          <w:tcPr>
-            <w:tcW w:w="675" w:type="dxa"/>
-          </w:tcPr>
-          <w:p>
-            <w:r>
-              <w:rPr>
-                <w:b/>
-              </w:rPr>
-              <w:t>Step</w:t>
-            </w:r>
-          </w:p>
-        </w:tc>
-        <w:tc>
-          <w:tcPr>
-            <w:tcW w:w="7425" w:type="dxa"/>
-          </w:tcPr>
-          <w:p>
-            <w:r>
-              <w:rPr>
-                <w:b/>
-              </w:rPr>
-              <w:t>Branching Action</w:t>
-            </w:r>
-          </w:p>
-        </w:tc>
-      </w:tr>
-      <w:tr>
-        <w:tblPrEx>
-          <w:tblCellMar>
-            <w:top w:w="0" w:type="dxa"/>
-            <w:bottom w:w="0" w:type="dxa"/>
-          </w:tblCellMar>
-        </w:tblPrEx>
-        <w:trPr>
-          <w:trHeight w:val="530"/>
-        </w:trPr>
-        <w:tc>
-          <w:tcPr>
-            <w:tcW w:w="2025" w:type="dxa"/>
-          </w:tcPr>
-          <w:p>
-            <w:pPr>
-              <w:rPr>
-                <w:b/>
-              </w:rPr>
-            </w:pPr>
-          </w:p>
-        </w:tc>
-        <w:tc>
-          <w:tcPr>
-            <w:tcW w:w="675" w:type="dxa"/>
-          </w:tcPr>
-          <w:p>
-            <w:pPr>
-              <w:rPr>
-                <w:b/>
-              </w:rPr>
-            </w:pPr>
-            <w:r>
-              <w:t>2</w:t>
-            </w:r>
-            <w:r>
-              <w:t>a</w:t>
-            </w:r>
-          </w:p>
-        </w:tc>
-        <w:tc>
-          <w:tcPr>
-            <w:tcW w:w="7425" w:type="dxa"/>
-          </w:tcPr>
-          <w:p>
-            <w:r>
-              <w:t>User may not have a history of jobs. In this case, the server will not return any information, and a page will display instead explaining the user does not have a history of jobs.</w:t>
             </w:r>
             <w:bookmarkStart w:id="0" w:name="_GoBack"/>
             <w:bookmarkEnd w:id="0"/>
+          </w:p>
+        </w:tc>
+      </w:tr>
+      <w:tr>
+        <w:tblPrEx>
+          <w:tblCellMar>
+            <w:top w:w="0" w:type="dxa"/>
+            <w:bottom w:w="0" w:type="dxa"/>
+          </w:tblCellMar>
+        </w:tblPrEx>
+        <w:trPr>
+          <w:trHeight w:val="279"/>
+        </w:trPr>
+        <w:tc>
+          <w:tcPr>
+            <w:tcW w:w="2025" w:type="dxa"/>
+          </w:tcPr>
+          <w:p>
+            <w:pPr>
+              <w:rPr>
+                <w:b/>
+              </w:rPr>
+            </w:pPr>
+            <w:r>
+              <w:rPr>
+                <w:b/>
+              </w:rPr>
+              <w:t>Trigger</w:t>
+            </w:r>
+          </w:p>
+        </w:tc>
+        <w:tc>
+          <w:tcPr>
+            <w:tcW w:w="8100" w:type="dxa"/>
+            <w:gridSpan w:val="2"/>
+          </w:tcPr>
+          <w:p>
+            <w:r>
+              <w:t>User clicks “View History”</w:t>
+            </w:r>
+          </w:p>
+        </w:tc>
+      </w:tr>
+      <w:tr>
+        <w:tblPrEx>
+          <w:tblCellMar>
+            <w:top w:w="0" w:type="dxa"/>
+            <w:bottom w:w="0" w:type="dxa"/>
+          </w:tblCellMar>
+        </w:tblPrEx>
+        <w:trPr>
+          <w:trHeight w:val="265"/>
+        </w:trPr>
+        <w:tc>
+          <w:tcPr>
+            <w:tcW w:w="2025" w:type="dxa"/>
+          </w:tcPr>
+          <w:p>
+            <w:pPr>
+              <w:rPr>
+                <w:b/>
+              </w:rPr>
+            </w:pPr>
+            <w:r>
+              <w:rPr>
+                <w:b/>
+              </w:rPr>
+              <w:t>Main Scenario</w:t>
+            </w:r>
+          </w:p>
+        </w:tc>
+        <w:tc>
+          <w:tcPr>
+            <w:tcW w:w="675" w:type="dxa"/>
+          </w:tcPr>
+          <w:p>
+            <w:r>
+              <w:rPr>
+                <w:b/>
+              </w:rPr>
+              <w:t>Step</w:t>
+            </w:r>
+            <w:r>
+              <w:t xml:space="preserve"> </w:t>
+            </w:r>
+          </w:p>
+        </w:tc>
+        <w:tc>
+          <w:tcPr>
+            <w:tcW w:w="7425" w:type="dxa"/>
+          </w:tcPr>
+          <w:p>
+            <w:r>
+              <w:rPr>
+                <w:b/>
+              </w:rPr>
+              <w:t>Action</w:t>
+            </w:r>
+          </w:p>
+        </w:tc>
+      </w:tr>
+      <w:tr>
+        <w:tblPrEx>
+          <w:tblCellMar>
+            <w:top w:w="0" w:type="dxa"/>
+            <w:bottom w:w="0" w:type="dxa"/>
+          </w:tblCellMar>
+        </w:tblPrEx>
+        <w:trPr>
+          <w:trHeight w:val="265"/>
+        </w:trPr>
+        <w:tc>
+          <w:tcPr>
+            <w:tcW w:w="2025" w:type="dxa"/>
+          </w:tcPr>
+          <w:p>
+            <w:pPr>
+              <w:rPr>
+                <w:b/>
+              </w:rPr>
+            </w:pPr>
+          </w:p>
+        </w:tc>
+        <w:tc>
+          <w:tcPr>
+            <w:tcW w:w="675" w:type="dxa"/>
+          </w:tcPr>
+          <w:p>
+            <w:pPr>
+              <w:rPr>
+                <w:b/>
+              </w:rPr>
+            </w:pPr>
+            <w:r>
+              <w:t>1</w:t>
+            </w:r>
+          </w:p>
+        </w:tc>
+        <w:tc>
+          <w:tcPr>
+            <w:tcW w:w="7425" w:type="dxa"/>
+          </w:tcPr>
+          <w:p>
+            <w:r>
+              <w:t>Worker clicks “</w:t>
+            </w:r>
+            <w:r>
+              <w:t>View History”</w:t>
+            </w:r>
+          </w:p>
+        </w:tc>
+      </w:tr>
+      <w:tr>
+        <w:tblPrEx>
+          <w:tblCellMar>
+            <w:top w:w="0" w:type="dxa"/>
+            <w:bottom w:w="0" w:type="dxa"/>
+          </w:tblCellMar>
+        </w:tblPrEx>
+        <w:trPr>
+          <w:trHeight w:val="279"/>
+        </w:trPr>
+        <w:tc>
+          <w:tcPr>
+            <w:tcW w:w="2025" w:type="dxa"/>
+          </w:tcPr>
+          <w:p>
+            <w:pPr>
+              <w:rPr>
+                <w:b/>
+              </w:rPr>
+            </w:pPr>
+          </w:p>
+        </w:tc>
+        <w:tc>
+          <w:tcPr>
+            <w:tcW w:w="675" w:type="dxa"/>
+          </w:tcPr>
+          <w:p>
+            <w:r>
+              <w:t>2</w:t>
+            </w:r>
+          </w:p>
+        </w:tc>
+        <w:tc>
+          <w:tcPr>
+            <w:tcW w:w="7425" w:type="dxa"/>
+          </w:tcPr>
+          <w:p>
+            <w:r>
+              <w:t>Server retrieves information about previous jobs the user has been involved with, the other users involved in those jobs, and the current User’s role in those jobs</w:t>
+            </w:r>
+          </w:p>
+        </w:tc>
+      </w:tr>
+      <w:tr>
+        <w:tblPrEx>
+          <w:tblCellMar>
+            <w:top w:w="0" w:type="dxa"/>
+            <w:bottom w:w="0" w:type="dxa"/>
+          </w:tblCellMar>
+        </w:tblPrEx>
+        <w:trPr>
+          <w:trHeight w:val="265"/>
+        </w:trPr>
+        <w:tc>
+          <w:tcPr>
+            <w:tcW w:w="2025" w:type="dxa"/>
+          </w:tcPr>
+          <w:p>
+            <w:pPr>
+              <w:rPr>
+                <w:b/>
+              </w:rPr>
+            </w:pPr>
+          </w:p>
+        </w:tc>
+        <w:tc>
+          <w:tcPr>
+            <w:tcW w:w="675" w:type="dxa"/>
+          </w:tcPr>
+          <w:p>
+            <w:r>
+              <w:t>3</w:t>
+            </w:r>
+          </w:p>
+        </w:tc>
+        <w:tc>
+          <w:tcPr>
+            <w:tcW w:w="7425" w:type="dxa"/>
+          </w:tcPr>
+          <w:p>
+            <w:r>
+              <w:t>User is given a list representing their job history through a display</w:t>
+            </w:r>
+          </w:p>
+        </w:tc>
+      </w:tr>
+      <w:tr>
+        <w:tblPrEx>
+          <w:tblCellMar>
+            <w:top w:w="0" w:type="dxa"/>
+            <w:bottom w:w="0" w:type="dxa"/>
+          </w:tblCellMar>
+        </w:tblPrEx>
+        <w:trPr>
+          <w:trHeight w:val="279"/>
+        </w:trPr>
+        <w:tc>
+          <w:tcPr>
+            <w:tcW w:w="2025" w:type="dxa"/>
+          </w:tcPr>
+          <w:p>
+            <w:pPr>
+              <w:rPr>
+                <w:b/>
+              </w:rPr>
+            </w:pPr>
+            <w:r>
+              <w:rPr>
+                <w:b/>
+              </w:rPr>
+              <w:t>Extensions</w:t>
+            </w:r>
+          </w:p>
+        </w:tc>
+        <w:tc>
+          <w:tcPr>
+            <w:tcW w:w="675" w:type="dxa"/>
+          </w:tcPr>
+          <w:p>
+            <w:r>
+              <w:rPr>
+                <w:b/>
+              </w:rPr>
+              <w:t>Step</w:t>
+            </w:r>
+          </w:p>
+        </w:tc>
+        <w:tc>
+          <w:tcPr>
+            <w:tcW w:w="7425" w:type="dxa"/>
+          </w:tcPr>
+          <w:p>
+            <w:r>
+              <w:rPr>
+                <w:b/>
+              </w:rPr>
+              <w:t>Branching Action</w:t>
+            </w:r>
+          </w:p>
+        </w:tc>
+      </w:tr>
+      <w:tr>
+        <w:tblPrEx>
+          <w:tblCellMar>
+            <w:top w:w="0" w:type="dxa"/>
+            <w:bottom w:w="0" w:type="dxa"/>
+          </w:tblCellMar>
+        </w:tblPrEx>
+        <w:trPr>
+          <w:trHeight w:val="530"/>
+        </w:trPr>
+        <w:tc>
+          <w:tcPr>
+            <w:tcW w:w="2025" w:type="dxa"/>
+          </w:tcPr>
+          <w:p>
+            <w:pPr>
+              <w:rPr>
+                <w:b/>
+              </w:rPr>
+            </w:pPr>
+          </w:p>
+        </w:tc>
+        <w:tc>
+          <w:tcPr>
+            <w:tcW w:w="675" w:type="dxa"/>
+          </w:tcPr>
+          <w:p>
+            <w:pPr>
+              <w:rPr>
+                <w:b/>
+              </w:rPr>
+            </w:pPr>
+            <w:r>
+              <w:t>2</w:t>
+            </w:r>
+            <w:r>
+              <w:t>a</w:t>
+            </w:r>
+          </w:p>
+        </w:tc>
+        <w:tc>
+          <w:tcPr>
+            <w:tcW w:w="7425" w:type="dxa"/>
+          </w:tcPr>
+          <w:p>
+            <w:r>
+              <w:t>User may not have a history of jobs. In this case, the server will not return any information, and a page will display instead explaining the user does not have a history of jobs.</w:t>
+            </w:r>
           </w:p>
         </w:tc>
       </w:tr>

</xml_diff>